<commit_message>
Update concept description submission files.
</commit_message>
<xml_diff>
--- a/Assignment Submission Files/Draft Concept Description Submission/Team Sound Logic - Concept Description Report.docx
+++ b/Assignment Submission Files/Draft Concept Description Submission/Team Sound Logic - Concept Description Report.docx
@@ -158,6 +158,1136 @@
     <w:p>
       <w:pPr>
         <w:rPr>
+          <w:b/>
+          <w:color w:val="000000" w:themeColor="text1"/>
+        </w:rPr>
+      </w:pPr>
+      <w:r>
+        <w:rPr>
+          <w:b/>
+          <w:color w:val="000000" w:themeColor="text1"/>
+        </w:rPr>
+        <w:lastRenderedPageBreak/>
+        <w:t>Problem Statement</w:t>
+      </w:r>
+    </w:p>
+    <w:p>
+      <w:pPr>
+        <w:rPr>
+          <w:b/>
+          <w:color w:val="000000" w:themeColor="text1"/>
+        </w:rPr>
+      </w:pPr>
+    </w:p>
+    <w:p>
+      <w:pPr>
+        <w:rPr>
+          <w:b/>
+          <w:color w:val="000000" w:themeColor="text1"/>
+        </w:rPr>
+      </w:pPr>
+    </w:p>
+    <w:tbl>
+      <w:tblPr>
+        <w:tblStyle w:val="TableGrid"/>
+        <w:tblW w:w="0" w:type="auto"/>
+        <w:tblLook w:val="04A0" w:firstRow="1" w:lastRow="0" w:firstColumn="1" w:lastColumn="0" w:noHBand="0" w:noVBand="1"/>
+      </w:tblPr>
+      <w:tblGrid>
+        <w:gridCol w:w="4675"/>
+        <w:gridCol w:w="4675"/>
+      </w:tblGrid>
+      <w:tr>
+        <w:tc>
+          <w:tcPr>
+            <w:tcW w:w="9350" w:type="dxa"/>
+            <w:gridSpan w:val="2"/>
+          </w:tcPr>
+          <w:p>
+            <w:pPr>
+              <w:jc w:val="center"/>
+              <w:rPr>
+                <w:b/>
+                <w:color w:val="000000" w:themeColor="text1"/>
+              </w:rPr>
+            </w:pPr>
+            <w:r>
+              <w:rPr>
+                <w:b/>
+                <w:color w:val="000000" w:themeColor="text1"/>
+              </w:rPr>
+              <w:t>Professional</w:t>
+            </w:r>
+            <w:r>
+              <w:rPr>
+                <w:b/>
+                <w:color w:val="000000" w:themeColor="text1"/>
+              </w:rPr>
+              <w:t xml:space="preserve"> Brass</w:t>
+            </w:r>
+            <w:r>
+              <w:rPr>
+                <w:b/>
+                <w:color w:val="000000" w:themeColor="text1"/>
+              </w:rPr>
+              <w:t xml:space="preserve"> Musicians</w:t>
+            </w:r>
+          </w:p>
+        </w:tc>
+      </w:tr>
+      <w:tr>
+        <w:tc>
+          <w:tcPr>
+            <w:tcW w:w="4675" w:type="dxa"/>
+          </w:tcPr>
+          <w:p>
+            <w:pPr>
+              <w:jc w:val="center"/>
+              <w:rPr>
+                <w:b/>
+                <w:color w:val="000000" w:themeColor="text1"/>
+              </w:rPr>
+            </w:pPr>
+            <w:r>
+              <w:rPr>
+                <w:b/>
+                <w:color w:val="000000" w:themeColor="text1"/>
+              </w:rPr>
+              <w:t>Advantages</w:t>
+            </w:r>
+          </w:p>
+        </w:tc>
+        <w:tc>
+          <w:tcPr>
+            <w:tcW w:w="4675" w:type="dxa"/>
+          </w:tcPr>
+          <w:p>
+            <w:pPr>
+              <w:jc w:val="center"/>
+              <w:rPr>
+                <w:b/>
+                <w:color w:val="000000" w:themeColor="text1"/>
+              </w:rPr>
+            </w:pPr>
+            <w:r>
+              <w:rPr>
+                <w:b/>
+                <w:color w:val="000000" w:themeColor="text1"/>
+              </w:rPr>
+              <w:t>Disadvantages</w:t>
+            </w:r>
+          </w:p>
+        </w:tc>
+      </w:tr>
+      <w:tr>
+        <w:tc>
+          <w:tcPr>
+            <w:tcW w:w="4675" w:type="dxa"/>
+          </w:tcPr>
+          <w:p>
+            <w:pPr>
+              <w:jc w:val="center"/>
+              <w:rPr>
+                <w:bCs/>
+                <w:color w:val="000000" w:themeColor="text1"/>
+              </w:rPr>
+            </w:pPr>
+            <w:r>
+              <w:rPr>
+                <w:bCs/>
+                <w:color w:val="000000" w:themeColor="text1"/>
+              </w:rPr>
+              <w:t>Good Amplitude Control</w:t>
+            </w:r>
+          </w:p>
+        </w:tc>
+        <w:tc>
+          <w:tcPr>
+            <w:tcW w:w="4675" w:type="dxa"/>
+          </w:tcPr>
+          <w:p>
+            <w:pPr>
+              <w:jc w:val="center"/>
+              <w:rPr>
+                <w:bCs/>
+                <w:color w:val="000000" w:themeColor="text1"/>
+              </w:rPr>
+            </w:pPr>
+            <w:r>
+              <w:rPr>
+                <w:bCs/>
+                <w:color w:val="000000" w:themeColor="text1"/>
+              </w:rPr>
+              <w:t>Expensive to Hire</w:t>
+            </w:r>
+          </w:p>
+        </w:tc>
+      </w:tr>
+      <w:tr>
+        <w:tc>
+          <w:tcPr>
+            <w:tcW w:w="4675" w:type="dxa"/>
+          </w:tcPr>
+          <w:p>
+            <w:pPr>
+              <w:jc w:val="center"/>
+              <w:rPr>
+                <w:bCs/>
+                <w:color w:val="000000" w:themeColor="text1"/>
+              </w:rPr>
+            </w:pPr>
+            <w:r>
+              <w:rPr>
+                <w:bCs/>
+                <w:color w:val="000000" w:themeColor="text1"/>
+              </w:rPr>
+              <w:t>Good Tone Quality</w:t>
+            </w:r>
+          </w:p>
+        </w:tc>
+        <w:tc>
+          <w:tcPr>
+            <w:tcW w:w="4675" w:type="dxa"/>
+          </w:tcPr>
+          <w:p>
+            <w:pPr>
+              <w:jc w:val="center"/>
+              <w:rPr>
+                <w:bCs/>
+                <w:color w:val="000000" w:themeColor="text1"/>
+              </w:rPr>
+            </w:pPr>
+            <w:r>
+              <w:rPr>
+                <w:bCs/>
+                <w:color w:val="000000" w:themeColor="text1"/>
+              </w:rPr>
+              <w:t>Limited</w:t>
+            </w:r>
+            <w:r>
+              <w:rPr>
+                <w:bCs/>
+                <w:color w:val="000000" w:themeColor="text1"/>
+              </w:rPr>
+              <w:t xml:space="preserve"> Frequency</w:t>
+            </w:r>
+            <w:r>
+              <w:rPr>
+                <w:bCs/>
+                <w:color w:val="000000" w:themeColor="text1"/>
+              </w:rPr>
+              <w:t xml:space="preserve"> Range</w:t>
+            </w:r>
+          </w:p>
+        </w:tc>
+      </w:tr>
+      <w:tr>
+        <w:tc>
+          <w:tcPr>
+            <w:tcW w:w="4675" w:type="dxa"/>
+          </w:tcPr>
+          <w:p>
+            <w:pPr>
+              <w:jc w:val="center"/>
+              <w:rPr>
+                <w:bCs/>
+                <w:color w:val="000000" w:themeColor="text1"/>
+              </w:rPr>
+            </w:pPr>
+          </w:p>
+        </w:tc>
+        <w:tc>
+          <w:tcPr>
+            <w:tcW w:w="4675" w:type="dxa"/>
+          </w:tcPr>
+          <w:p>
+            <w:pPr>
+              <w:jc w:val="center"/>
+              <w:rPr>
+                <w:bCs/>
+                <w:color w:val="000000" w:themeColor="text1"/>
+              </w:rPr>
+            </w:pPr>
+            <w:r>
+              <w:rPr>
+                <w:bCs/>
+                <w:color w:val="000000" w:themeColor="text1"/>
+              </w:rPr>
+              <w:t>Limited Playing Speed</w:t>
+            </w:r>
+          </w:p>
+        </w:tc>
+      </w:tr>
+      <w:tr>
+        <w:tc>
+          <w:tcPr>
+            <w:tcW w:w="4675" w:type="dxa"/>
+          </w:tcPr>
+          <w:p>
+            <w:pPr>
+              <w:jc w:val="center"/>
+              <w:rPr>
+                <w:bCs/>
+                <w:color w:val="000000" w:themeColor="text1"/>
+              </w:rPr>
+            </w:pPr>
+          </w:p>
+        </w:tc>
+        <w:tc>
+          <w:tcPr>
+            <w:tcW w:w="4675" w:type="dxa"/>
+          </w:tcPr>
+          <w:p>
+            <w:pPr>
+              <w:jc w:val="center"/>
+              <w:rPr>
+                <w:bCs/>
+                <w:color w:val="000000" w:themeColor="text1"/>
+              </w:rPr>
+            </w:pPr>
+            <w:r>
+              <w:rPr>
+                <w:bCs/>
+                <w:color w:val="000000" w:themeColor="text1"/>
+              </w:rPr>
+              <w:t>Limited Sound Power</w:t>
+            </w:r>
+          </w:p>
+        </w:tc>
+      </w:tr>
+      <w:tr>
+        <w:tc>
+          <w:tcPr>
+            <w:tcW w:w="4675" w:type="dxa"/>
+          </w:tcPr>
+          <w:p>
+            <w:pPr>
+              <w:jc w:val="center"/>
+              <w:rPr>
+                <w:bCs/>
+                <w:color w:val="000000" w:themeColor="text1"/>
+              </w:rPr>
+            </w:pPr>
+          </w:p>
+        </w:tc>
+        <w:tc>
+          <w:tcPr>
+            <w:tcW w:w="4675" w:type="dxa"/>
+          </w:tcPr>
+          <w:p>
+            <w:pPr>
+              <w:jc w:val="center"/>
+              <w:rPr>
+                <w:bCs/>
+                <w:color w:val="000000" w:themeColor="text1"/>
+              </w:rPr>
+            </w:pPr>
+          </w:p>
+        </w:tc>
+      </w:tr>
+    </w:tbl>
+    <w:p>
+      <w:pPr>
+        <w:rPr>
+          <w:bCs/>
+          <w:color w:val="000000" w:themeColor="text1"/>
+        </w:rPr>
+      </w:pPr>
+    </w:p>
+    <w:p>
+      <w:pPr>
+        <w:rPr>
+          <w:b/>
+          <w:color w:val="000000" w:themeColor="text1"/>
+        </w:rPr>
+      </w:pPr>
+    </w:p>
+    <w:p>
+      <w:pPr>
+        <w:rPr>
+          <w:b/>
+          <w:color w:val="000000" w:themeColor="text1"/>
+        </w:rPr>
+      </w:pPr>
+    </w:p>
+    <w:tbl>
+      <w:tblPr>
+        <w:tblStyle w:val="TableGrid"/>
+        <w:tblW w:w="0" w:type="auto"/>
+        <w:tblLook w:val="04A0" w:firstRow="1" w:lastRow="0" w:firstColumn="1" w:lastColumn="0" w:noHBand="0" w:noVBand="1"/>
+      </w:tblPr>
+      <w:tblGrid>
+        <w:gridCol w:w="4675"/>
+        <w:gridCol w:w="4675"/>
+      </w:tblGrid>
+      <w:tr>
+        <w:tc>
+          <w:tcPr>
+            <w:tcW w:w="9350" w:type="dxa"/>
+            <w:gridSpan w:val="2"/>
+          </w:tcPr>
+          <w:p>
+            <w:pPr>
+              <w:jc w:val="center"/>
+              <w:rPr>
+                <w:b/>
+                <w:color w:val="000000" w:themeColor="text1"/>
+              </w:rPr>
+            </w:pPr>
+            <w:r>
+              <w:rPr>
+                <w:b/>
+                <w:color w:val="000000" w:themeColor="text1"/>
+              </w:rPr>
+              <w:t>Software Synthesizers</w:t>
+            </w:r>
+          </w:p>
+        </w:tc>
+      </w:tr>
+      <w:tr>
+        <w:tc>
+          <w:tcPr>
+            <w:tcW w:w="4675" w:type="dxa"/>
+          </w:tcPr>
+          <w:p>
+            <w:pPr>
+              <w:jc w:val="center"/>
+              <w:rPr>
+                <w:b/>
+                <w:color w:val="000000" w:themeColor="text1"/>
+              </w:rPr>
+            </w:pPr>
+            <w:r>
+              <w:rPr>
+                <w:b/>
+                <w:color w:val="000000" w:themeColor="text1"/>
+              </w:rPr>
+              <w:t>Advantages</w:t>
+            </w:r>
+          </w:p>
+        </w:tc>
+        <w:tc>
+          <w:tcPr>
+            <w:tcW w:w="4675" w:type="dxa"/>
+          </w:tcPr>
+          <w:p>
+            <w:pPr>
+              <w:jc w:val="center"/>
+              <w:rPr>
+                <w:b/>
+                <w:color w:val="000000" w:themeColor="text1"/>
+              </w:rPr>
+            </w:pPr>
+            <w:r>
+              <w:rPr>
+                <w:b/>
+                <w:color w:val="000000" w:themeColor="text1"/>
+              </w:rPr>
+              <w:t>Disadvantages</w:t>
+            </w:r>
+          </w:p>
+        </w:tc>
+      </w:tr>
+      <w:tr>
+        <w:tc>
+          <w:tcPr>
+            <w:tcW w:w="4675" w:type="dxa"/>
+          </w:tcPr>
+          <w:p>
+            <w:pPr>
+              <w:jc w:val="center"/>
+              <w:rPr>
+                <w:bCs/>
+                <w:color w:val="000000" w:themeColor="text1"/>
+              </w:rPr>
+            </w:pPr>
+            <w:r>
+              <w:rPr>
+                <w:bCs/>
+                <w:color w:val="000000" w:themeColor="text1"/>
+              </w:rPr>
+              <w:t>Low Music Production Costs</w:t>
+            </w:r>
+          </w:p>
+        </w:tc>
+        <w:tc>
+          <w:tcPr>
+            <w:tcW w:w="4675" w:type="dxa"/>
+          </w:tcPr>
+          <w:p>
+            <w:pPr>
+              <w:jc w:val="center"/>
+              <w:rPr>
+                <w:bCs/>
+                <w:color w:val="000000" w:themeColor="text1"/>
+              </w:rPr>
+            </w:pPr>
+            <w:r>
+              <w:rPr>
+                <w:bCs/>
+                <w:color w:val="000000" w:themeColor="text1"/>
+              </w:rPr>
+              <w:t>Limited Tone Quality</w:t>
+            </w:r>
+          </w:p>
+        </w:tc>
+      </w:tr>
+      <w:tr>
+        <w:tc>
+          <w:tcPr>
+            <w:tcW w:w="4675" w:type="dxa"/>
+          </w:tcPr>
+          <w:p>
+            <w:pPr>
+              <w:jc w:val="center"/>
+              <w:rPr>
+                <w:bCs/>
+                <w:color w:val="000000" w:themeColor="text1"/>
+              </w:rPr>
+            </w:pPr>
+            <w:r>
+              <w:rPr>
+                <w:bCs/>
+                <w:color w:val="000000" w:themeColor="text1"/>
+              </w:rPr>
+              <w:t>Unlimited Frequency Range</w:t>
+            </w:r>
+          </w:p>
+        </w:tc>
+        <w:tc>
+          <w:tcPr>
+            <w:tcW w:w="4675" w:type="dxa"/>
+          </w:tcPr>
+          <w:p>
+            <w:pPr>
+              <w:jc w:val="center"/>
+              <w:rPr>
+                <w:bCs/>
+                <w:color w:val="000000" w:themeColor="text1"/>
+              </w:rPr>
+            </w:pPr>
+            <w:r>
+              <w:rPr>
+                <w:bCs/>
+                <w:color w:val="000000" w:themeColor="text1"/>
+              </w:rPr>
+              <w:t xml:space="preserve">Amplitude Control is </w:t>
+            </w:r>
+            <w:r>
+              <w:rPr>
+                <w:bCs/>
+                <w:color w:val="000000" w:themeColor="text1"/>
+              </w:rPr>
+              <w:t>Time Consuming</w:t>
+            </w:r>
+          </w:p>
+        </w:tc>
+      </w:tr>
+      <w:tr>
+        <w:tc>
+          <w:tcPr>
+            <w:tcW w:w="4675" w:type="dxa"/>
+          </w:tcPr>
+          <w:p>
+            <w:pPr>
+              <w:jc w:val="center"/>
+              <w:rPr>
+                <w:bCs/>
+                <w:color w:val="000000" w:themeColor="text1"/>
+              </w:rPr>
+            </w:pPr>
+            <w:r>
+              <w:rPr>
+                <w:bCs/>
+                <w:color w:val="000000" w:themeColor="text1"/>
+              </w:rPr>
+              <w:t>Unlimited Playing Speed</w:t>
+            </w:r>
+          </w:p>
+        </w:tc>
+        <w:tc>
+          <w:tcPr>
+            <w:tcW w:w="4675" w:type="dxa"/>
+          </w:tcPr>
+          <w:p>
+            <w:pPr>
+              <w:jc w:val="center"/>
+              <w:rPr>
+                <w:bCs/>
+                <w:color w:val="000000" w:themeColor="text1"/>
+              </w:rPr>
+            </w:pPr>
+            <w:r>
+              <w:rPr>
+                <w:bCs/>
+                <w:color w:val="000000" w:themeColor="text1"/>
+              </w:rPr>
+              <w:t>No Built-In Sound Power Capability</w:t>
+            </w:r>
+          </w:p>
+        </w:tc>
+      </w:tr>
+      <w:tr>
+        <w:tc>
+          <w:tcPr>
+            <w:tcW w:w="4675" w:type="dxa"/>
+          </w:tcPr>
+          <w:p>
+            <w:pPr>
+              <w:jc w:val="center"/>
+              <w:rPr>
+                <w:bCs/>
+                <w:color w:val="000000" w:themeColor="text1"/>
+              </w:rPr>
+            </w:pPr>
+          </w:p>
+        </w:tc>
+        <w:tc>
+          <w:tcPr>
+            <w:tcW w:w="4675" w:type="dxa"/>
+          </w:tcPr>
+          <w:p>
+            <w:pPr>
+              <w:jc w:val="center"/>
+              <w:rPr>
+                <w:bCs/>
+                <w:color w:val="000000" w:themeColor="text1"/>
+              </w:rPr>
+            </w:pPr>
+          </w:p>
+        </w:tc>
+      </w:tr>
+      <w:tr>
+        <w:tc>
+          <w:tcPr>
+            <w:tcW w:w="4675" w:type="dxa"/>
+          </w:tcPr>
+          <w:p>
+            <w:pPr>
+              <w:jc w:val="center"/>
+              <w:rPr>
+                <w:bCs/>
+                <w:color w:val="000000" w:themeColor="text1"/>
+              </w:rPr>
+            </w:pPr>
+          </w:p>
+        </w:tc>
+        <w:tc>
+          <w:tcPr>
+            <w:tcW w:w="4675" w:type="dxa"/>
+          </w:tcPr>
+          <w:p>
+            <w:pPr>
+              <w:jc w:val="center"/>
+              <w:rPr>
+                <w:bCs/>
+                <w:color w:val="000000" w:themeColor="text1"/>
+              </w:rPr>
+            </w:pPr>
+          </w:p>
+        </w:tc>
+      </w:tr>
+    </w:tbl>
+    <w:p>
+      <w:pPr>
+        <w:rPr>
+          <w:b/>
+          <w:color w:val="000000" w:themeColor="text1"/>
+        </w:rPr>
+      </w:pPr>
+    </w:p>
+    <w:p>
+      <w:pPr>
+        <w:rPr>
+          <w:b/>
+          <w:color w:val="000000" w:themeColor="text1"/>
+        </w:rPr>
+      </w:pPr>
+    </w:p>
+    <w:p>
+      <w:pPr>
+        <w:rPr>
+          <w:b/>
+          <w:color w:val="000000" w:themeColor="text1"/>
+        </w:rPr>
+      </w:pPr>
+    </w:p>
+    <w:tbl>
+      <w:tblPr>
+        <w:tblStyle w:val="TableGrid"/>
+        <w:tblW w:w="0" w:type="auto"/>
+        <w:tblLook w:val="04A0" w:firstRow="1" w:lastRow="0" w:firstColumn="1" w:lastColumn="0" w:noHBand="0" w:noVBand="1"/>
+      </w:tblPr>
+      <w:tblGrid>
+        <w:gridCol w:w="4675"/>
+        <w:gridCol w:w="4675"/>
+      </w:tblGrid>
+      <w:tr>
+        <w:tc>
+          <w:tcPr>
+            <w:tcW w:w="9350" w:type="dxa"/>
+            <w:gridSpan w:val="2"/>
+          </w:tcPr>
+          <w:p>
+            <w:pPr>
+              <w:jc w:val="center"/>
+              <w:rPr>
+                <w:b/>
+                <w:color w:val="000000" w:themeColor="text1"/>
+              </w:rPr>
+            </w:pPr>
+            <w:r>
+              <w:rPr>
+                <w:b/>
+                <w:color w:val="000000" w:themeColor="text1"/>
+              </w:rPr>
+              <w:t>Hybrid Hardware/Software Synthesizer</w:t>
+            </w:r>
+          </w:p>
+        </w:tc>
+      </w:tr>
+      <w:tr>
+        <w:tc>
+          <w:tcPr>
+            <w:tcW w:w="4675" w:type="dxa"/>
+          </w:tcPr>
+          <w:p>
+            <w:pPr>
+              <w:jc w:val="center"/>
+              <w:rPr>
+                <w:b/>
+                <w:color w:val="000000" w:themeColor="text1"/>
+              </w:rPr>
+            </w:pPr>
+            <w:r>
+              <w:rPr>
+                <w:b/>
+                <w:color w:val="000000" w:themeColor="text1"/>
+              </w:rPr>
+              <w:t>Advantages</w:t>
+            </w:r>
+          </w:p>
+        </w:tc>
+        <w:tc>
+          <w:tcPr>
+            <w:tcW w:w="4675" w:type="dxa"/>
+          </w:tcPr>
+          <w:p>
+            <w:pPr>
+              <w:jc w:val="center"/>
+              <w:rPr>
+                <w:b/>
+                <w:color w:val="000000" w:themeColor="text1"/>
+              </w:rPr>
+            </w:pPr>
+            <w:r>
+              <w:rPr>
+                <w:b/>
+                <w:color w:val="000000" w:themeColor="text1"/>
+              </w:rPr>
+              <w:t>Disadvantages</w:t>
+            </w:r>
+          </w:p>
+        </w:tc>
+      </w:tr>
+      <w:tr>
+        <w:tc>
+          <w:tcPr>
+            <w:tcW w:w="4675" w:type="dxa"/>
+          </w:tcPr>
+          <w:p>
+            <w:pPr>
+              <w:jc w:val="center"/>
+              <w:rPr>
+                <w:bCs/>
+                <w:color w:val="000000" w:themeColor="text1"/>
+              </w:rPr>
+            </w:pPr>
+            <w:r>
+              <w:rPr>
+                <w:bCs/>
+                <w:color w:val="000000" w:themeColor="text1"/>
+              </w:rPr>
+              <w:t>Low Music Production Costs</w:t>
+            </w:r>
+          </w:p>
+        </w:tc>
+        <w:tc>
+          <w:tcPr>
+            <w:tcW w:w="4675" w:type="dxa"/>
+          </w:tcPr>
+          <w:p>
+            <w:pPr>
+              <w:jc w:val="center"/>
+              <w:rPr>
+                <w:bCs/>
+                <w:color w:val="000000" w:themeColor="text1"/>
+              </w:rPr>
+            </w:pPr>
+            <w:r>
+              <w:rPr>
+                <w:bCs/>
+                <w:color w:val="000000" w:themeColor="text1"/>
+              </w:rPr>
+              <w:t xml:space="preserve">Amplitude Control is </w:t>
+            </w:r>
+            <w:r>
+              <w:rPr>
+                <w:bCs/>
+                <w:color w:val="000000" w:themeColor="text1"/>
+              </w:rPr>
+              <w:t>Time Consuming</w:t>
+            </w:r>
+          </w:p>
+        </w:tc>
+      </w:tr>
+      <w:tr>
+        <w:tc>
+          <w:tcPr>
+            <w:tcW w:w="4675" w:type="dxa"/>
+          </w:tcPr>
+          <w:p>
+            <w:pPr>
+              <w:jc w:val="center"/>
+              <w:rPr>
+                <w:bCs/>
+                <w:color w:val="000000" w:themeColor="text1"/>
+              </w:rPr>
+            </w:pPr>
+            <w:r>
+              <w:rPr>
+                <w:bCs/>
+                <w:color w:val="000000" w:themeColor="text1"/>
+              </w:rPr>
+              <w:t>Large</w:t>
+            </w:r>
+            <w:r>
+              <w:rPr>
+                <w:bCs/>
+                <w:color w:val="000000" w:themeColor="text1"/>
+              </w:rPr>
+              <w:t xml:space="preserve"> Frequency Range</w:t>
+            </w:r>
+          </w:p>
+        </w:tc>
+        <w:tc>
+          <w:tcPr>
+            <w:tcW w:w="4675" w:type="dxa"/>
+          </w:tcPr>
+          <w:p>
+            <w:pPr>
+              <w:jc w:val="center"/>
+              <w:rPr>
+                <w:bCs/>
+                <w:color w:val="000000" w:themeColor="text1"/>
+              </w:rPr>
+            </w:pPr>
+            <w:r>
+              <w:rPr>
+                <w:bCs/>
+                <w:color w:val="000000" w:themeColor="text1"/>
+              </w:rPr>
+              <w:t>Electrical Power Consumption</w:t>
+            </w:r>
+          </w:p>
+        </w:tc>
+      </w:tr>
+      <w:tr>
+        <w:tc>
+          <w:tcPr>
+            <w:tcW w:w="4675" w:type="dxa"/>
+          </w:tcPr>
+          <w:p>
+            <w:pPr>
+              <w:jc w:val="center"/>
+              <w:rPr>
+                <w:bCs/>
+                <w:color w:val="000000" w:themeColor="text1"/>
+              </w:rPr>
+            </w:pPr>
+            <w:r>
+              <w:rPr>
+                <w:bCs/>
+                <w:color w:val="000000" w:themeColor="text1"/>
+              </w:rPr>
+              <w:t>High</w:t>
+            </w:r>
+            <w:r>
+              <w:rPr>
+                <w:bCs/>
+                <w:color w:val="000000" w:themeColor="text1"/>
+              </w:rPr>
+              <w:t xml:space="preserve"> Playing Speed</w:t>
+            </w:r>
+            <w:r>
+              <w:rPr>
+                <w:bCs/>
+                <w:color w:val="000000" w:themeColor="text1"/>
+              </w:rPr>
+              <w:t>s</w:t>
+            </w:r>
+          </w:p>
+        </w:tc>
+        <w:tc>
+          <w:tcPr>
+            <w:tcW w:w="4675" w:type="dxa"/>
+          </w:tcPr>
+          <w:p>
+            <w:pPr>
+              <w:jc w:val="center"/>
+              <w:rPr>
+                <w:bCs/>
+                <w:color w:val="000000" w:themeColor="text1"/>
+              </w:rPr>
+            </w:pPr>
+          </w:p>
+        </w:tc>
+      </w:tr>
+      <w:tr>
+        <w:tc>
+          <w:tcPr>
+            <w:tcW w:w="4675" w:type="dxa"/>
+          </w:tcPr>
+          <w:p>
+            <w:pPr>
+              <w:jc w:val="center"/>
+              <w:rPr>
+                <w:bCs/>
+                <w:color w:val="000000" w:themeColor="text1"/>
+              </w:rPr>
+            </w:pPr>
+            <w:r>
+              <w:rPr>
+                <w:bCs/>
+                <w:color w:val="000000" w:themeColor="text1"/>
+              </w:rPr>
+              <w:t>High Sound Power</w:t>
+            </w:r>
+          </w:p>
+        </w:tc>
+        <w:tc>
+          <w:tcPr>
+            <w:tcW w:w="4675" w:type="dxa"/>
+          </w:tcPr>
+          <w:p>
+            <w:pPr>
+              <w:jc w:val="center"/>
+              <w:rPr>
+                <w:bCs/>
+                <w:color w:val="000000" w:themeColor="text1"/>
+              </w:rPr>
+            </w:pPr>
+          </w:p>
+        </w:tc>
+      </w:tr>
+      <w:tr>
+        <w:tc>
+          <w:tcPr>
+            <w:tcW w:w="4675" w:type="dxa"/>
+          </w:tcPr>
+          <w:p>
+            <w:pPr>
+              <w:jc w:val="center"/>
+              <w:rPr>
+                <w:bCs/>
+                <w:color w:val="000000" w:themeColor="text1"/>
+              </w:rPr>
+            </w:pPr>
+            <w:r>
+              <w:rPr>
+                <w:bCs/>
+                <w:color w:val="000000" w:themeColor="text1"/>
+              </w:rPr>
+              <w:t>Good Tone Quality</w:t>
+            </w:r>
+          </w:p>
+        </w:tc>
+        <w:tc>
+          <w:tcPr>
+            <w:tcW w:w="4675" w:type="dxa"/>
+          </w:tcPr>
+          <w:p>
+            <w:pPr>
+              <w:jc w:val="center"/>
+              <w:rPr>
+                <w:bCs/>
+                <w:color w:val="000000" w:themeColor="text1"/>
+              </w:rPr>
+            </w:pPr>
+          </w:p>
+        </w:tc>
+      </w:tr>
+    </w:tbl>
+    <w:p>
+      <w:pPr>
+        <w:rPr>
+          <w:b/>
+          <w:color w:val="000000" w:themeColor="text1"/>
+        </w:rPr>
+      </w:pPr>
+    </w:p>
+    <w:p>
+      <w:pPr>
+        <w:rPr>
+          <w:b/>
+          <w:color w:val="000000" w:themeColor="text1"/>
+        </w:rPr>
+      </w:pPr>
+    </w:p>
+    <w:p>
+      <w:pPr>
+        <w:rPr>
+          <w:b/>
+          <w:color w:val="000000" w:themeColor="text1"/>
+        </w:rPr>
+      </w:pPr>
+    </w:p>
+    <w:p>
+      <w:pPr>
+        <w:rPr>
+          <w:b/>
+          <w:color w:val="000000" w:themeColor="text1"/>
+        </w:rPr>
+      </w:pPr>
+      <w:r>
+        <w:rPr>
+          <w:b/>
+          <w:color w:val="000000" w:themeColor="text1"/>
+        </w:rPr>
+        <w:tab/>
+      </w:r>
+    </w:p>
+    <w:p>
+      <w:pPr>
+        <w:rPr>
+          <w:bCs/>
+          <w:color w:val="000000" w:themeColor="text1"/>
+        </w:rPr>
+      </w:pPr>
+      <w:r>
+        <w:rPr>
+          <w:b/>
+          <w:color w:val="000000" w:themeColor="text1"/>
+        </w:rPr>
+        <w:t>Physics Background: How a brass instrument works (resonator)</w:t>
+      </w:r>
+    </w:p>
+    <w:p>
+      <w:pPr>
+        <w:rPr>
+          <w:bCs/>
+          <w:color w:val="000000" w:themeColor="text1"/>
+        </w:rPr>
+      </w:pPr>
+    </w:p>
+    <w:p>
+      <w:pPr>
+        <w:rPr>
+          <w:bCs/>
+          <w:color w:val="000000" w:themeColor="text1"/>
+        </w:rPr>
+      </w:pPr>
+      <w:r>
+        <w:rPr>
+          <w:bCs/>
+          <w:color w:val="000000" w:themeColor="text1"/>
+        </w:rPr>
+        <w:tab/>
+        <w:t>-explain that modeling a brass instrument requires modeling a set of harmonic frequencies</w:t>
+      </w:r>
+    </w:p>
+    <w:p>
+      <w:pPr>
+        <w:rPr>
+          <w:bCs/>
+          <w:color w:val="000000" w:themeColor="text1"/>
+        </w:rPr>
+      </w:pPr>
+    </w:p>
+    <w:p>
+      <w:pPr>
+        <w:rPr>
+          <w:bCs/>
+          <w:color w:val="000000" w:themeColor="text1"/>
+        </w:rPr>
+      </w:pPr>
+      <w:r>
+        <w:rPr>
+          <w:bCs/>
+          <w:color w:val="000000" w:themeColor="text1"/>
+        </w:rPr>
+        <w:tab/>
+        <w:t>-explain what a synthesizer does</w:t>
+      </w:r>
+    </w:p>
+    <w:p>
+      <w:pPr>
+        <w:rPr>
+          <w:b/>
+          <w:color w:val="000000" w:themeColor="text1"/>
+        </w:rPr>
+      </w:pPr>
+    </w:p>
+    <w:p>
+      <w:pPr>
+        <w:rPr>
+          <w:b/>
+          <w:color w:val="000000" w:themeColor="text1"/>
+        </w:rPr>
+      </w:pPr>
+    </w:p>
+    <w:p>
+      <w:pPr>
+        <w:rPr>
+          <w:b/>
+          <w:color w:val="000000" w:themeColor="text1"/>
+        </w:rPr>
+      </w:pPr>
+    </w:p>
+    <w:p>
+      <w:pPr>
+        <w:rPr>
+          <w:b/>
+          <w:color w:val="000000" w:themeColor="text1"/>
+        </w:rPr>
+      </w:pPr>
+    </w:p>
+    <w:p>
+      <w:pPr>
+        <w:rPr>
+          <w:b/>
+          <w:color w:val="000000" w:themeColor="text1"/>
+        </w:rPr>
+      </w:pPr>
+    </w:p>
+    <w:p>
+      <w:pPr>
+        <w:rPr>
+          <w:b/>
+          <w:color w:val="000000" w:themeColor="text1"/>
+        </w:rPr>
+      </w:pPr>
+    </w:p>
+    <w:p>
+      <w:pPr>
+        <w:rPr>
+          <w:b/>
+          <w:color w:val="000000" w:themeColor="text1"/>
+        </w:rPr>
+      </w:pPr>
+    </w:p>
+    <w:p>
+      <w:pPr>
+        <w:rPr>
+          <w:b/>
+          <w:color w:val="000000" w:themeColor="text1"/>
+        </w:rPr>
+      </w:pPr>
+    </w:p>
+    <w:p>
+      <w:pPr>
+        <w:ind w:firstLine="720"/>
+        <w:rPr>
           <w:rFonts w:ascii="Times New Roman" w:hAnsi="Times New Roman" w:cs="Times New Roman"/>
           <w:bCs/>
           <w:color w:val="000000" w:themeColor="text1"/>
@@ -167,20 +1297,13 @@
       </w:pPr>
       <w:r>
         <w:rPr>
-          <w:b/>
-          <w:color w:val="000000" w:themeColor="text1"/>
-        </w:rPr>
-        <w:lastRenderedPageBreak/>
-        <w:tab/>
-      </w:r>
-      <w:r>
-        <w:rPr>
           <w:rFonts w:ascii="Times New Roman" w:hAnsi="Times New Roman" w:cs="Times New Roman"/>
           <w:bCs/>
           <w:color w:val="000000" w:themeColor="text1"/>
           <w:sz w:val="24"/>
           <w:szCs w:val="24"/>
         </w:rPr>
+        <w:lastRenderedPageBreak/>
         <w:t>The proposed project concept is a brass instrument synthesizer. Unlike a traditional synthesizer which attempts to recreate the entire frequency output spectrum of an instrument, this synthesizer will create musical tones by synthesizing fundamental frequencies, which are then passed into a physical brass instrument to create musical tones.</w:t>
       </w:r>
     </w:p>
@@ -214,7 +1337,6 @@
           <w:szCs w:val="24"/>
         </w:rPr>
         <w:tab/>
-        <w:t xml:space="preserve">An important primary objective </w:t>
       </w:r>
       <w:r>
         <w:rPr>
@@ -224,7 +1346,7 @@
           <w:sz w:val="24"/>
           <w:szCs w:val="24"/>
         </w:rPr>
-        <w:t>for</w:t>
+        <w:t>Realize the benefits of the real instrument and software instrument in one hybrid system.</w:t>
       </w:r>
       <w:r>
         <w:rPr>
@@ -234,7 +1356,7 @@
           <w:sz w:val="24"/>
           <w:szCs w:val="24"/>
         </w:rPr>
-        <w:t xml:space="preserve"> this system is</w:t>
+        <w:t xml:space="preserve"> </w:t>
       </w:r>
       <w:r>
         <w:rPr>
@@ -243,8 +1365,9 @@
           <w:color w:val="000000" w:themeColor="text1"/>
           <w:sz w:val="24"/>
           <w:szCs w:val="24"/>
-        </w:rPr>
-        <w:t xml:space="preserve"> to</w:t>
+          <w:highlight w:val="yellow"/>
+        </w:rPr>
+        <w:t xml:space="preserve">An important primary objective </w:t>
       </w:r>
       <w:r>
         <w:rPr>
@@ -253,8 +1376,9 @@
           <w:color w:val="000000" w:themeColor="text1"/>
           <w:sz w:val="24"/>
           <w:szCs w:val="24"/>
-        </w:rPr>
-        <w:t xml:space="preserve"> </w:t>
+          <w:highlight w:val="yellow"/>
+        </w:rPr>
+        <w:t>for</w:t>
       </w:r>
       <w:r>
         <w:rPr>
@@ -263,8 +1387,9 @@
           <w:color w:val="000000" w:themeColor="text1"/>
           <w:sz w:val="24"/>
           <w:szCs w:val="24"/>
-        </w:rPr>
-        <w:t>create</w:t>
+          <w:highlight w:val="yellow"/>
+        </w:rPr>
+        <w:t xml:space="preserve"> this system is</w:t>
       </w:r>
       <w:r>
         <w:rPr>
@@ -273,8 +1398,9 @@
           <w:color w:val="000000" w:themeColor="text1"/>
           <w:sz w:val="24"/>
           <w:szCs w:val="24"/>
-        </w:rPr>
-        <w:t xml:space="preserve"> acoustic</w:t>
+          <w:highlight w:val="yellow"/>
+        </w:rPr>
+        <w:t xml:space="preserve"> to</w:t>
       </w:r>
       <w:r>
         <w:rPr>
@@ -283,8 +1409,9 @@
           <w:color w:val="000000" w:themeColor="text1"/>
           <w:sz w:val="24"/>
           <w:szCs w:val="24"/>
-        </w:rPr>
-        <w:t xml:space="preserve"> input at </w:t>
+          <w:highlight w:val="yellow"/>
+        </w:rPr>
+        <w:t xml:space="preserve"> </w:t>
       </w:r>
       <w:r>
         <w:rPr>
@@ -293,8 +1420,9 @@
           <w:color w:val="000000" w:themeColor="text1"/>
           <w:sz w:val="24"/>
           <w:szCs w:val="24"/>
-        </w:rPr>
-        <w:t>a sufficient</w:t>
+          <w:highlight w:val="yellow"/>
+        </w:rPr>
+        <w:t>create</w:t>
       </w:r>
       <w:r>
         <w:rPr>
@@ -303,8 +1431,9 @@
           <w:color w:val="000000" w:themeColor="text1"/>
           <w:sz w:val="24"/>
           <w:szCs w:val="24"/>
-        </w:rPr>
-        <w:t xml:space="preserve"> frequency a</w:t>
+          <w:highlight w:val="yellow"/>
+        </w:rPr>
+        <w:t xml:space="preserve"> acoustic</w:t>
       </w:r>
       <w:r>
         <w:rPr>
@@ -313,8 +1442,9 @@
           <w:color w:val="000000" w:themeColor="text1"/>
           <w:sz w:val="24"/>
           <w:szCs w:val="24"/>
-        </w:rPr>
-        <w:t xml:space="preserve">nd </w:t>
+          <w:highlight w:val="yellow"/>
+        </w:rPr>
+        <w:t xml:space="preserve"> input at </w:t>
       </w:r>
       <w:r>
         <w:rPr>
@@ -323,8 +1453,9 @@
           <w:color w:val="000000" w:themeColor="text1"/>
           <w:sz w:val="24"/>
           <w:szCs w:val="24"/>
-        </w:rPr>
-        <w:t>power</w:t>
+          <w:highlight w:val="yellow"/>
+        </w:rPr>
+        <w:t>a sufficient</w:t>
       </w:r>
       <w:r>
         <w:rPr>
@@ -333,8 +1464,9 @@
           <w:color w:val="000000" w:themeColor="text1"/>
           <w:sz w:val="24"/>
           <w:szCs w:val="24"/>
-        </w:rPr>
-        <w:t xml:space="preserve"> level</w:t>
+          <w:highlight w:val="yellow"/>
+        </w:rPr>
+        <w:t xml:space="preserve"> frequency a</w:t>
       </w:r>
       <w:r>
         <w:rPr>
@@ -343,8 +1475,9 @@
           <w:color w:val="000000" w:themeColor="text1"/>
           <w:sz w:val="24"/>
           <w:szCs w:val="24"/>
-        </w:rPr>
-        <w:t xml:space="preserve"> such that the </w:t>
+          <w:highlight w:val="yellow"/>
+        </w:rPr>
+        <w:t xml:space="preserve">nd </w:t>
       </w:r>
       <w:r>
         <w:rPr>
@@ -353,8 +1486,9 @@
           <w:color w:val="000000" w:themeColor="text1"/>
           <w:sz w:val="24"/>
           <w:szCs w:val="24"/>
-        </w:rPr>
-        <w:t xml:space="preserve">air column within the brass instrument resonates at its </w:t>
+          <w:highlight w:val="yellow"/>
+        </w:rPr>
+        <w:t>power</w:t>
       </w:r>
       <w:r>
         <w:rPr>
@@ -363,8 +1497,9 @@
           <w:color w:val="000000" w:themeColor="text1"/>
           <w:sz w:val="24"/>
           <w:szCs w:val="24"/>
-        </w:rPr>
-        <w:t>intended</w:t>
+          <w:highlight w:val="yellow"/>
+        </w:rPr>
+        <w:t xml:space="preserve"> level</w:t>
       </w:r>
       <w:r>
         <w:rPr>
@@ -373,8 +1508,9 @@
           <w:color w:val="000000" w:themeColor="text1"/>
           <w:sz w:val="24"/>
           <w:szCs w:val="24"/>
-        </w:rPr>
-        <w:t xml:space="preserve"> set of resonance frequencies.</w:t>
+          <w:highlight w:val="yellow"/>
+        </w:rPr>
+        <w:t xml:space="preserve"> such that the </w:t>
       </w:r>
       <w:r>
         <w:rPr>
@@ -383,8 +1519,9 @@
           <w:color w:val="000000" w:themeColor="text1"/>
           <w:sz w:val="24"/>
           <w:szCs w:val="24"/>
-        </w:rPr>
-        <w:t xml:space="preserve"> Achieving this objective will allow another</w:t>
+          <w:highlight w:val="yellow"/>
+        </w:rPr>
+        <w:t xml:space="preserve">air column within the brass instrument resonates at its </w:t>
       </w:r>
       <w:r>
         <w:rPr>
@@ -393,8 +1530,9 @@
           <w:color w:val="000000" w:themeColor="text1"/>
           <w:sz w:val="24"/>
           <w:szCs w:val="24"/>
-        </w:rPr>
-        <w:t xml:space="preserve"> primary</w:t>
+          <w:highlight w:val="yellow"/>
+        </w:rPr>
+        <w:t>intended</w:t>
       </w:r>
       <w:r>
         <w:rPr>
@@ -403,31 +1541,32 @@
           <w:color w:val="000000" w:themeColor="text1"/>
           <w:sz w:val="24"/>
           <w:szCs w:val="24"/>
-        </w:rPr>
-        <w:t xml:space="preserve"> objective to be pursued, which is the ability to resonate the air column at a musically useful set of discrete fundamental frequencies. </w:t>
-      </w:r>
-    </w:p>
-    <w:p>
-      <w:pPr>
+          <w:highlight w:val="yellow"/>
+        </w:rPr>
+        <w:t xml:space="preserve"> set of resonance frequencies.</w:t>
+      </w:r>
+      <w:r>
         <w:rPr>
           <w:rFonts w:ascii="Times New Roman" w:hAnsi="Times New Roman" w:cs="Times New Roman"/>
           <w:bCs/>
           <w:color w:val="000000" w:themeColor="text1"/>
           <w:sz w:val="24"/>
           <w:szCs w:val="24"/>
-        </w:rPr>
-      </w:pPr>
-    </w:p>
-    <w:p>
-      <w:pPr>
+          <w:highlight w:val="yellow"/>
+        </w:rPr>
+        <w:t xml:space="preserve"> Achieving this objective will allow another</w:t>
+      </w:r>
+      <w:r>
         <w:rPr>
           <w:rFonts w:ascii="Times New Roman" w:hAnsi="Times New Roman" w:cs="Times New Roman"/>
           <w:bCs/>
           <w:color w:val="000000" w:themeColor="text1"/>
           <w:sz w:val="24"/>
           <w:szCs w:val="24"/>
-        </w:rPr>
-      </w:pPr>
+          <w:highlight w:val="yellow"/>
+        </w:rPr>
+        <w:t xml:space="preserve"> primary</w:t>
+      </w:r>
       <w:r>
         <w:rPr>
           <w:rFonts w:ascii="Times New Roman" w:hAnsi="Times New Roman" w:cs="Times New Roman"/>
@@ -435,10 +1574,10 @@
           <w:color w:val="000000" w:themeColor="text1"/>
           <w:sz w:val="24"/>
           <w:szCs w:val="24"/>
-        </w:rPr>
-        <w:tab/>
-      </w:r>
-      <w:proofErr w:type="gramStart"/>
+          <w:highlight w:val="yellow"/>
+        </w:rPr>
+        <w:t xml:space="preserve"> objective to be pursued, which is the ability to resonate the air column at a musically useful set of discrete fundamental frequencies.</w:t>
+      </w:r>
       <w:r>
         <w:rPr>
           <w:rFonts w:ascii="Times New Roman" w:hAnsi="Times New Roman" w:cs="Times New Roman"/>
@@ -447,10 +1586,11 @@
           <w:sz w:val="24"/>
           <w:szCs w:val="24"/>
         </w:rPr>
-        <w:t>In order for</w:t>
-      </w:r>
-      <w:proofErr w:type="gramEnd"/>
-      <w:r>
+        <w:t xml:space="preserve"> </w:t>
+      </w:r>
+    </w:p>
+    <w:p>
+      <w:pPr>
         <w:rPr>
           <w:rFonts w:ascii="Times New Roman" w:hAnsi="Times New Roman" w:cs="Times New Roman"/>
           <w:bCs/>
@@ -458,9 +1598,10 @@
           <w:sz w:val="24"/>
           <w:szCs w:val="24"/>
         </w:rPr>
-        <w:t xml:space="preserve"> these objectives to be achieved, the system must perform two critical functions. First, the system must synthesize analog fundamental frequency signals, amplify them, and then </w:t>
-      </w:r>
-      <w:r>
+      </w:pPr>
+    </w:p>
+    <w:p>
+      <w:pPr>
         <w:rPr>
           <w:rFonts w:ascii="Times New Roman" w:hAnsi="Times New Roman" w:cs="Times New Roman"/>
           <w:bCs/>
@@ -468,11 +1609,8 @@
           <w:sz w:val="24"/>
           <w:szCs w:val="24"/>
         </w:rPr>
-        <w:t>input them to the system’s loudspeaker. Additionally, the system must control the length of the brass instrument’s air column synchronously, such that the fundamental frequency being played by the loudspeaker always matches one of the resonant frequencies of the air column.</w:t>
-      </w:r>
-    </w:p>
-    <w:p>
-      <w:pPr>
+      </w:pPr>
+      <w:r>
         <w:rPr>
           <w:rFonts w:ascii="Times New Roman" w:hAnsi="Times New Roman" w:cs="Times New Roman"/>
           <w:bCs/>
@@ -480,11 +1618,68 @@
           <w:sz w:val="24"/>
           <w:szCs w:val="24"/>
         </w:rPr>
-      </w:pPr>
-      <w:r>
+        <w:tab/>
+        <w:t>Users: Music Producers, Recording Studios, Music Composers.</w:t>
+      </w:r>
+    </w:p>
+    <w:p>
+      <w:pPr>
         <w:rPr>
           <w:rFonts w:ascii="Times New Roman" w:hAnsi="Times New Roman" w:cs="Times New Roman"/>
           <w:bCs/>
+          <w:color w:val="000000" w:themeColor="text1"/>
+          <w:sz w:val="24"/>
+          <w:szCs w:val="24"/>
+        </w:rPr>
+      </w:pPr>
+    </w:p>
+    <w:p>
+      <w:pPr>
+        <w:rPr>
+          <w:rFonts w:ascii="Times New Roman" w:hAnsi="Times New Roman" w:cs="Times New Roman"/>
+          <w:bCs/>
+          <w:color w:val="000000" w:themeColor="text1"/>
+          <w:sz w:val="24"/>
+          <w:szCs w:val="24"/>
+        </w:rPr>
+      </w:pPr>
+      <w:r>
+        <w:rPr>
+          <w:rFonts w:ascii="Times New Roman" w:hAnsi="Times New Roman" w:cs="Times New Roman"/>
+          <w:bCs/>
+          <w:color w:val="000000" w:themeColor="text1"/>
+          <w:sz w:val="24"/>
+          <w:szCs w:val="24"/>
+        </w:rPr>
+        <w:tab/>
+        <w:t xml:space="preserve">In order for these objectives to be achieved, the system must perform two critical functions. First, the system must synthesize analog fundamental frequency signals, amplify them, and then </w:t>
+      </w:r>
+      <w:r>
+        <w:rPr>
+          <w:rFonts w:ascii="Times New Roman" w:hAnsi="Times New Roman" w:cs="Times New Roman"/>
+          <w:bCs/>
+          <w:color w:val="000000" w:themeColor="text1"/>
+          <w:sz w:val="24"/>
+          <w:szCs w:val="24"/>
+        </w:rPr>
+        <w:t>input them to the system’s loudspeaker. Additionally, the system must control the length of the brass instrument’s air column synchronously, such that the fundamental frequency being played by the loudspeaker always matches one of the resonant frequencies of the air column.</w:t>
+      </w:r>
+    </w:p>
+    <w:p>
+      <w:pPr>
+        <w:rPr>
+          <w:rFonts w:ascii="Times New Roman" w:hAnsi="Times New Roman" w:cs="Times New Roman"/>
+          <w:bCs/>
+          <w:color w:val="000000" w:themeColor="text1"/>
+          <w:sz w:val="24"/>
+          <w:szCs w:val="24"/>
+        </w:rPr>
+      </w:pPr>
+      <w:r>
+        <w:rPr>
+          <w:rFonts w:ascii="Times New Roman" w:hAnsi="Times New Roman" w:cs="Times New Roman"/>
+          <w:bCs/>
+          <w:noProof/>
           <w:color w:val="000000" w:themeColor="text1"/>
           <w:sz w:val="24"/>
           <w:szCs w:val="24"/>
@@ -805,33 +2000,23 @@
           <w:szCs w:val="24"/>
         </w:rPr>
       </w:pPr>
-    </w:p>
-    <w:p>
-      <w:pPr>
+      <w:r>
         <w:rPr>
           <w:rFonts w:ascii="Times New Roman" w:hAnsi="Times New Roman" w:cs="Times New Roman"/>
           <w:bCs/>
+          <w:noProof/>
           <w:color w:val="000000" w:themeColor="text1"/>
           <w:sz w:val="24"/>
           <w:szCs w:val="24"/>
         </w:rPr>
-      </w:pPr>
-      <w:r>
-        <w:rPr>
-          <w:rFonts w:ascii="Times New Roman" w:hAnsi="Times New Roman" w:cs="Times New Roman"/>
-          <w:bCs/>
-          <w:color w:val="000000" w:themeColor="text1"/>
-          <w:sz w:val="24"/>
-          <w:szCs w:val="24"/>
-        </w:rPr>
         <w:drawing>
-          <wp:anchor distT="0" distB="0" distL="114300" distR="114300" simplePos="0" relativeHeight="251659264" behindDoc="1" locked="0" layoutInCell="1" allowOverlap="1" wp14:anchorId="3F477E53" wp14:editId="6AE767B6">
+          <wp:anchor distT="0" distB="0" distL="114300" distR="114300" simplePos="0" relativeHeight="251659264" behindDoc="1" locked="0" layoutInCell="1" allowOverlap="1" wp14:anchorId="3F477E53" wp14:editId="68984612">
             <wp:simplePos x="0" y="0"/>
             <wp:positionH relativeFrom="column">
-              <wp:posOffset>-152400</wp:posOffset>
+              <wp:posOffset>-91440</wp:posOffset>
             </wp:positionH>
             <wp:positionV relativeFrom="paragraph">
-              <wp:posOffset>206375</wp:posOffset>
+              <wp:posOffset>137795</wp:posOffset>
             </wp:positionV>
             <wp:extent cx="1949876" cy="1188720"/>
             <wp:effectExtent l="19050" t="19050" r="12700" b="11430"/>
@@ -918,9 +2103,7 @@
           <w:szCs w:val="24"/>
         </w:rPr>
       </w:pPr>
-    </w:p>
-    <w:p>
-      <w:pPr>
+      <w:r>
         <w:rPr>
           <w:rFonts w:ascii="Times New Roman" w:hAnsi="Times New Roman" w:cs="Times New Roman"/>
           <w:bCs/>
@@ -928,6 +2111,296 @@
           <w:sz w:val="24"/>
           <w:szCs w:val="24"/>
         </w:rPr>
+        <w:lastRenderedPageBreak/>
+        <w:t>System Modules:</w:t>
+      </w:r>
+    </w:p>
+    <w:p>
+      <w:pPr>
+        <w:rPr>
+          <w:rFonts w:ascii="Times New Roman" w:hAnsi="Times New Roman" w:cs="Times New Roman"/>
+          <w:bCs/>
+          <w:color w:val="000000" w:themeColor="text1"/>
+          <w:sz w:val="24"/>
+          <w:szCs w:val="24"/>
+        </w:rPr>
+      </w:pPr>
+    </w:p>
+    <w:p>
+      <w:pPr>
+        <w:rPr>
+          <w:rFonts w:ascii="Times New Roman" w:hAnsi="Times New Roman" w:cs="Times New Roman"/>
+          <w:bCs/>
+          <w:color w:val="000000" w:themeColor="text1"/>
+          <w:sz w:val="24"/>
+          <w:szCs w:val="24"/>
+        </w:rPr>
+      </w:pPr>
+      <w:r>
+        <w:rPr>
+          <w:rFonts w:ascii="Times New Roman" w:hAnsi="Times New Roman" w:cs="Times New Roman"/>
+          <w:bCs/>
+          <w:color w:val="000000" w:themeColor="text1"/>
+          <w:sz w:val="24"/>
+          <w:szCs w:val="24"/>
+        </w:rPr>
+        <w:tab/>
+        <w:t>-Control CPU Module (green in diagram)</w:t>
+      </w:r>
+      <w:r>
+        <w:rPr>
+          <w:rFonts w:ascii="Times New Roman" w:hAnsi="Times New Roman" w:cs="Times New Roman"/>
+          <w:bCs/>
+          <w:color w:val="000000" w:themeColor="text1"/>
+          <w:sz w:val="24"/>
+          <w:szCs w:val="24"/>
+        </w:rPr>
+        <w:t xml:space="preserve"> (developed)</w:t>
+      </w:r>
+    </w:p>
+    <w:p>
+      <w:pPr>
+        <w:rPr>
+          <w:rFonts w:ascii="Times New Roman" w:hAnsi="Times New Roman" w:cs="Times New Roman"/>
+          <w:bCs/>
+          <w:color w:val="000000" w:themeColor="text1"/>
+          <w:sz w:val="24"/>
+          <w:szCs w:val="24"/>
+        </w:rPr>
+      </w:pPr>
+      <w:r>
+        <w:rPr>
+          <w:rFonts w:ascii="Times New Roman" w:hAnsi="Times New Roman" w:cs="Times New Roman"/>
+          <w:bCs/>
+          <w:color w:val="000000" w:themeColor="text1"/>
+          <w:sz w:val="24"/>
+          <w:szCs w:val="24"/>
+        </w:rPr>
+        <w:tab/>
+      </w:r>
+      <w:r>
+        <w:rPr>
+          <w:rFonts w:ascii="Times New Roman" w:hAnsi="Times New Roman" w:cs="Times New Roman"/>
+          <w:bCs/>
+          <w:color w:val="000000" w:themeColor="text1"/>
+          <w:sz w:val="24"/>
+          <w:szCs w:val="24"/>
+        </w:rPr>
+        <w:tab/>
+        <w:t>-synthesize fundamental frequency signals</w:t>
+      </w:r>
+    </w:p>
+    <w:p>
+      <w:pPr>
+        <w:rPr>
+          <w:rFonts w:ascii="Times New Roman" w:hAnsi="Times New Roman" w:cs="Times New Roman"/>
+          <w:bCs/>
+          <w:color w:val="000000" w:themeColor="text1"/>
+          <w:sz w:val="24"/>
+          <w:szCs w:val="24"/>
+        </w:rPr>
+      </w:pPr>
+      <w:r>
+        <w:rPr>
+          <w:rFonts w:ascii="Times New Roman" w:hAnsi="Times New Roman" w:cs="Times New Roman"/>
+          <w:bCs/>
+          <w:color w:val="000000" w:themeColor="text1"/>
+          <w:sz w:val="24"/>
+          <w:szCs w:val="24"/>
+        </w:rPr>
+        <w:tab/>
+        <w:t>-Sound Output Module (blue in diagram)</w:t>
+      </w:r>
+      <w:r>
+        <w:rPr>
+          <w:rFonts w:ascii="Times New Roman" w:hAnsi="Times New Roman" w:cs="Times New Roman"/>
+          <w:bCs/>
+          <w:color w:val="000000" w:themeColor="text1"/>
+          <w:sz w:val="24"/>
+          <w:szCs w:val="24"/>
+        </w:rPr>
+        <w:t xml:space="preserve"> (developed)</w:t>
+      </w:r>
+    </w:p>
+    <w:p>
+      <w:pPr>
+        <w:rPr>
+          <w:rFonts w:ascii="Times New Roman" w:hAnsi="Times New Roman" w:cs="Times New Roman"/>
+          <w:bCs/>
+          <w:color w:val="000000" w:themeColor="text1"/>
+          <w:sz w:val="24"/>
+          <w:szCs w:val="24"/>
+        </w:rPr>
+      </w:pPr>
+      <w:r>
+        <w:rPr>
+          <w:rFonts w:ascii="Times New Roman" w:hAnsi="Times New Roman" w:cs="Times New Roman"/>
+          <w:bCs/>
+          <w:color w:val="000000" w:themeColor="text1"/>
+          <w:sz w:val="24"/>
+          <w:szCs w:val="24"/>
+        </w:rPr>
+        <w:tab/>
+      </w:r>
+      <w:r>
+        <w:rPr>
+          <w:rFonts w:ascii="Times New Roman" w:hAnsi="Times New Roman" w:cs="Times New Roman"/>
+          <w:bCs/>
+          <w:color w:val="000000" w:themeColor="text1"/>
+          <w:sz w:val="24"/>
+          <w:szCs w:val="24"/>
+        </w:rPr>
+        <w:tab/>
+        <w:t>-amplify fundamental frequency signals</w:t>
+      </w:r>
+    </w:p>
+    <w:p>
+      <w:pPr>
+        <w:rPr>
+          <w:rFonts w:ascii="Times New Roman" w:hAnsi="Times New Roman" w:cs="Times New Roman"/>
+          <w:bCs/>
+          <w:color w:val="000000" w:themeColor="text1"/>
+          <w:sz w:val="24"/>
+          <w:szCs w:val="24"/>
+        </w:rPr>
+      </w:pPr>
+      <w:r>
+        <w:rPr>
+          <w:rFonts w:ascii="Times New Roman" w:hAnsi="Times New Roman" w:cs="Times New Roman"/>
+          <w:bCs/>
+          <w:color w:val="000000" w:themeColor="text1"/>
+          <w:sz w:val="24"/>
+          <w:szCs w:val="24"/>
+        </w:rPr>
+        <w:tab/>
+      </w:r>
+      <w:r>
+        <w:rPr>
+          <w:rFonts w:ascii="Times New Roman" w:hAnsi="Times New Roman" w:cs="Times New Roman"/>
+          <w:bCs/>
+          <w:color w:val="000000" w:themeColor="text1"/>
+          <w:sz w:val="24"/>
+          <w:szCs w:val="24"/>
+        </w:rPr>
+        <w:tab/>
+        <w:t>-input fundamental frequency signals to the resonator</w:t>
+      </w:r>
+    </w:p>
+    <w:p>
+      <w:pPr>
+        <w:rPr>
+          <w:rFonts w:ascii="Times New Roman" w:hAnsi="Times New Roman" w:cs="Times New Roman"/>
+          <w:bCs/>
+          <w:color w:val="000000" w:themeColor="text1"/>
+          <w:sz w:val="24"/>
+          <w:szCs w:val="24"/>
+        </w:rPr>
+      </w:pPr>
+      <w:r>
+        <w:rPr>
+          <w:rFonts w:ascii="Times New Roman" w:hAnsi="Times New Roman" w:cs="Times New Roman"/>
+          <w:bCs/>
+          <w:color w:val="000000" w:themeColor="text1"/>
+          <w:sz w:val="24"/>
+          <w:szCs w:val="24"/>
+        </w:rPr>
+        <w:tab/>
+        <w:t>-</w:t>
+      </w:r>
+      <w:r>
+        <w:rPr>
+          <w:rFonts w:ascii="Times New Roman" w:hAnsi="Times New Roman" w:cs="Times New Roman"/>
+          <w:bCs/>
+          <w:color w:val="000000" w:themeColor="text1"/>
+          <w:sz w:val="24"/>
+          <w:szCs w:val="24"/>
+        </w:rPr>
+        <w:t>Valve Actuator Module (gray in diagram)</w:t>
+      </w:r>
+      <w:r>
+        <w:rPr>
+          <w:rFonts w:ascii="Times New Roman" w:hAnsi="Times New Roman" w:cs="Times New Roman"/>
+          <w:bCs/>
+          <w:color w:val="000000" w:themeColor="text1"/>
+          <w:sz w:val="24"/>
+          <w:szCs w:val="24"/>
+        </w:rPr>
+        <w:t xml:space="preserve"> (developed)</w:t>
+      </w:r>
+    </w:p>
+    <w:p>
+      <w:pPr>
+        <w:rPr>
+          <w:rFonts w:ascii="Times New Roman" w:hAnsi="Times New Roman" w:cs="Times New Roman"/>
+          <w:bCs/>
+          <w:color w:val="000000" w:themeColor="text1"/>
+          <w:sz w:val="24"/>
+          <w:szCs w:val="24"/>
+        </w:rPr>
+      </w:pPr>
+      <w:r>
+        <w:rPr>
+          <w:rFonts w:ascii="Times New Roman" w:hAnsi="Times New Roman" w:cs="Times New Roman"/>
+          <w:bCs/>
+          <w:color w:val="000000" w:themeColor="text1"/>
+          <w:sz w:val="24"/>
+          <w:szCs w:val="24"/>
+        </w:rPr>
+        <w:tab/>
+      </w:r>
+      <w:r>
+        <w:rPr>
+          <w:rFonts w:ascii="Times New Roman" w:hAnsi="Times New Roman" w:cs="Times New Roman"/>
+          <w:bCs/>
+          <w:color w:val="000000" w:themeColor="text1"/>
+          <w:sz w:val="24"/>
+          <w:szCs w:val="24"/>
+        </w:rPr>
+        <w:tab/>
+        <w:t>-amplify the current of the valve actuator signals</w:t>
+      </w:r>
+    </w:p>
+    <w:p>
+      <w:pPr>
+        <w:rPr>
+          <w:rFonts w:ascii="Times New Roman" w:hAnsi="Times New Roman" w:cs="Times New Roman"/>
+          <w:bCs/>
+          <w:color w:val="000000" w:themeColor="text1"/>
+          <w:sz w:val="24"/>
+          <w:szCs w:val="24"/>
+        </w:rPr>
+      </w:pPr>
+      <w:r>
+        <w:rPr>
+          <w:rFonts w:ascii="Times New Roman" w:hAnsi="Times New Roman" w:cs="Times New Roman"/>
+          <w:bCs/>
+          <w:color w:val="000000" w:themeColor="text1"/>
+          <w:sz w:val="24"/>
+          <w:szCs w:val="24"/>
+        </w:rPr>
+        <w:tab/>
+      </w:r>
+      <w:r>
+        <w:rPr>
+          <w:rFonts w:ascii="Times New Roman" w:hAnsi="Times New Roman" w:cs="Times New Roman"/>
+          <w:bCs/>
+          <w:color w:val="000000" w:themeColor="text1"/>
+          <w:sz w:val="24"/>
+          <w:szCs w:val="24"/>
+        </w:rPr>
+        <w:tab/>
+        <w:t>-actuate the instrument’s valves to the desired position</w:t>
+      </w:r>
+    </w:p>
+    <w:p>
+      <w:pPr>
+        <w:rPr>
+          <w:rFonts w:ascii="Times New Roman" w:hAnsi="Times New Roman" w:cs="Times New Roman"/>
+          <w:bCs/>
+          <w:color w:val="000000" w:themeColor="text1"/>
+          <w:sz w:val="24"/>
+          <w:szCs w:val="24"/>
+        </w:rPr>
       </w:pPr>
     </w:p>
     <w:p>
@@ -941,10 +2414,365 @@
     <w:p>
       <w:pPr>
         <w:rPr>
+          <w:bCs/>
+          <w:color w:val="000000" w:themeColor="text1"/>
+        </w:rPr>
+      </w:pPr>
+      <w:r>
+        <w:rPr>
           <w:b/>
           <w:color w:val="000000" w:themeColor="text1"/>
         </w:rPr>
-      </w:pPr>
+        <w:tab/>
+        <w:t>-</w:t>
+      </w:r>
+      <w:r>
+        <w:rPr>
+          <w:bCs/>
+          <w:color w:val="000000" w:themeColor="text1"/>
+        </w:rPr>
+        <w:t>Control CPU Module</w:t>
+      </w:r>
+    </w:p>
+    <w:p>
+      <w:pPr>
+        <w:rPr>
+          <w:bCs/>
+          <w:color w:val="000000" w:themeColor="text1"/>
+        </w:rPr>
+      </w:pPr>
+      <w:r>
+        <w:rPr>
+          <w:bCs/>
+          <w:color w:val="000000" w:themeColor="text1"/>
+        </w:rPr>
+        <w:tab/>
+      </w:r>
+      <w:r>
+        <w:rPr>
+          <w:bCs/>
+          <w:color w:val="000000" w:themeColor="text1"/>
+        </w:rPr>
+        <w:tab/>
+        <w:t>-Computer is acquired and then programmed</w:t>
+      </w:r>
+    </w:p>
+    <w:p>
+      <w:pPr>
+        <w:rPr>
+          <w:bCs/>
+          <w:color w:val="000000" w:themeColor="text1"/>
+        </w:rPr>
+      </w:pPr>
+      <w:r>
+        <w:rPr>
+          <w:bCs/>
+          <w:color w:val="000000" w:themeColor="text1"/>
+        </w:rPr>
+        <w:tab/>
+      </w:r>
+      <w:r>
+        <w:rPr>
+          <w:bCs/>
+          <w:color w:val="000000" w:themeColor="text1"/>
+        </w:rPr>
+        <w:tab/>
+        <w:t>-DAC is acquired</w:t>
+      </w:r>
+    </w:p>
+    <w:p>
+      <w:pPr>
+        <w:rPr>
+          <w:bCs/>
+          <w:color w:val="000000" w:themeColor="text1"/>
+        </w:rPr>
+      </w:pPr>
+      <w:r>
+        <w:rPr>
+          <w:bCs/>
+          <w:color w:val="000000" w:themeColor="text1"/>
+        </w:rPr>
+        <w:tab/>
+      </w:r>
+      <w:r>
+        <w:rPr>
+          <w:bCs/>
+          <w:color w:val="000000" w:themeColor="text1"/>
+        </w:rPr>
+        <w:tab/>
+        <w:t>-Software on the Control CPU is developed</w:t>
+      </w:r>
+    </w:p>
+    <w:p>
+      <w:pPr>
+        <w:rPr>
+          <w:bCs/>
+          <w:color w:val="000000" w:themeColor="text1"/>
+        </w:rPr>
+      </w:pPr>
+    </w:p>
+    <w:p>
+      <w:pPr>
+        <w:rPr>
+          <w:bCs/>
+          <w:color w:val="000000" w:themeColor="text1"/>
+        </w:rPr>
+      </w:pPr>
+      <w:r>
+        <w:rPr>
+          <w:bCs/>
+          <w:color w:val="000000" w:themeColor="text1"/>
+        </w:rPr>
+        <w:tab/>
+        <w:t>-Sound Output Module</w:t>
+      </w:r>
+    </w:p>
+    <w:p>
+      <w:pPr>
+        <w:rPr>
+          <w:bCs/>
+          <w:color w:val="000000" w:themeColor="text1"/>
+        </w:rPr>
+      </w:pPr>
+      <w:r>
+        <w:rPr>
+          <w:bCs/>
+          <w:color w:val="000000" w:themeColor="text1"/>
+        </w:rPr>
+        <w:tab/>
+      </w:r>
+      <w:r>
+        <w:rPr>
+          <w:bCs/>
+          <w:color w:val="000000" w:themeColor="text1"/>
+        </w:rPr>
+        <w:tab/>
+        <w:t>-Audio amplifier is acquired</w:t>
+      </w:r>
+    </w:p>
+    <w:p>
+      <w:pPr>
+        <w:rPr>
+          <w:bCs/>
+          <w:color w:val="000000" w:themeColor="text1"/>
+        </w:rPr>
+      </w:pPr>
+      <w:r>
+        <w:rPr>
+          <w:bCs/>
+          <w:color w:val="000000" w:themeColor="text1"/>
+        </w:rPr>
+        <w:tab/>
+      </w:r>
+      <w:r>
+        <w:rPr>
+          <w:bCs/>
+          <w:color w:val="000000" w:themeColor="text1"/>
+        </w:rPr>
+        <w:tab/>
+        <w:t>-Loudspeaker is acquired</w:t>
+      </w:r>
+    </w:p>
+    <w:p>
+      <w:pPr>
+        <w:rPr>
+          <w:bCs/>
+          <w:color w:val="000000" w:themeColor="text1"/>
+        </w:rPr>
+      </w:pPr>
+      <w:r>
+        <w:rPr>
+          <w:bCs/>
+          <w:color w:val="000000" w:themeColor="text1"/>
+        </w:rPr>
+        <w:tab/>
+      </w:r>
+      <w:r>
+        <w:rPr>
+          <w:bCs/>
+          <w:color w:val="000000" w:themeColor="text1"/>
+        </w:rPr>
+        <w:tab/>
+        <w:t>-Resonator is acquired</w:t>
+      </w:r>
+    </w:p>
+    <w:p>
+      <w:pPr>
+        <w:rPr>
+          <w:bCs/>
+          <w:color w:val="000000" w:themeColor="text1"/>
+        </w:rPr>
+      </w:pPr>
+      <w:r>
+        <w:rPr>
+          <w:bCs/>
+          <w:color w:val="000000" w:themeColor="text1"/>
+        </w:rPr>
+        <w:tab/>
+      </w:r>
+      <w:r>
+        <w:rPr>
+          <w:bCs/>
+          <w:color w:val="000000" w:themeColor="text1"/>
+        </w:rPr>
+        <w:tab/>
+        <w:t>-Loudspeaker mounting hardware is developed</w:t>
+      </w:r>
+    </w:p>
+    <w:p>
+      <w:pPr>
+        <w:rPr>
+          <w:bCs/>
+          <w:color w:val="000000" w:themeColor="text1"/>
+        </w:rPr>
+      </w:pPr>
+      <w:r>
+        <w:rPr>
+          <w:bCs/>
+          <w:color w:val="000000" w:themeColor="text1"/>
+        </w:rPr>
+        <w:tab/>
+      </w:r>
+      <w:r>
+        <w:rPr>
+          <w:bCs/>
+          <w:color w:val="000000" w:themeColor="text1"/>
+        </w:rPr>
+        <w:tab/>
+        <w:t xml:space="preserve">-frequency output simulate </w:t>
+      </w:r>
+    </w:p>
+    <w:p>
+      <w:pPr>
+        <w:rPr>
+          <w:bCs/>
+          <w:color w:val="000000" w:themeColor="text1"/>
+        </w:rPr>
+      </w:pPr>
+    </w:p>
+    <w:p>
+      <w:pPr>
+        <w:rPr>
+          <w:bCs/>
+          <w:color w:val="000000" w:themeColor="text1"/>
+        </w:rPr>
+      </w:pPr>
+      <w:r>
+        <w:rPr>
+          <w:bCs/>
+          <w:color w:val="000000" w:themeColor="text1"/>
+        </w:rPr>
+        <w:tab/>
+        <w:t>Valve Actuator Module</w:t>
+      </w:r>
+    </w:p>
+    <w:p>
+      <w:pPr>
+        <w:rPr>
+          <w:bCs/>
+          <w:color w:val="000000" w:themeColor="text1"/>
+        </w:rPr>
+      </w:pPr>
+      <w:r>
+        <w:rPr>
+          <w:bCs/>
+          <w:color w:val="000000" w:themeColor="text1"/>
+        </w:rPr>
+        <w:tab/>
+      </w:r>
+      <w:r>
+        <w:rPr>
+          <w:bCs/>
+          <w:color w:val="000000" w:themeColor="text1"/>
+        </w:rPr>
+        <w:tab/>
+        <w:t>-power transistors are acquired</w:t>
+      </w:r>
+    </w:p>
+    <w:p>
+      <w:pPr>
+        <w:rPr>
+          <w:bCs/>
+          <w:color w:val="000000" w:themeColor="text1"/>
+        </w:rPr>
+      </w:pPr>
+      <w:r>
+        <w:rPr>
+          <w:bCs/>
+          <w:color w:val="000000" w:themeColor="text1"/>
+        </w:rPr>
+        <w:tab/>
+      </w:r>
+      <w:r>
+        <w:rPr>
+          <w:bCs/>
+          <w:color w:val="000000" w:themeColor="text1"/>
+        </w:rPr>
+        <w:tab/>
+        <w:t>-valve actuators are acquired</w:t>
+      </w:r>
+    </w:p>
+    <w:p>
+      <w:pPr>
+        <w:rPr>
+          <w:bCs/>
+          <w:color w:val="000000" w:themeColor="text1"/>
+        </w:rPr>
+      </w:pPr>
+      <w:r>
+        <w:rPr>
+          <w:bCs/>
+          <w:color w:val="000000" w:themeColor="text1"/>
+        </w:rPr>
+        <w:tab/>
+      </w:r>
+      <w:r>
+        <w:rPr>
+          <w:bCs/>
+          <w:color w:val="000000" w:themeColor="text1"/>
+        </w:rPr>
+        <w:tab/>
+        <w:t>-valve control software is developed</w:t>
+      </w:r>
+    </w:p>
+    <w:p>
+      <w:pPr>
+        <w:rPr>
+          <w:bCs/>
+          <w:color w:val="000000" w:themeColor="text1"/>
+        </w:rPr>
+      </w:pPr>
+    </w:p>
+    <w:p>
+      <w:pPr>
+        <w:rPr>
+          <w:bCs/>
+          <w:color w:val="000000" w:themeColor="text1"/>
+        </w:rPr>
+      </w:pPr>
+    </w:p>
+    <w:p>
+      <w:pPr>
+        <w:rPr>
+          <w:bCs/>
+          <w:color w:val="000000" w:themeColor="text1"/>
+        </w:rPr>
+      </w:pPr>
+    </w:p>
+    <w:p>
+      <w:pPr>
+        <w:rPr>
+          <w:bCs/>
+          <w:color w:val="000000" w:themeColor="text1"/>
+        </w:rPr>
+      </w:pPr>
+      <w:r>
+        <w:rPr>
+          <w:bCs/>
+          <w:color w:val="000000" w:themeColor="text1"/>
+        </w:rPr>
+        <w:tab/>
+      </w:r>
     </w:p>
     <w:p>
       <w:pPr>
@@ -1004,62 +2832,182 @@
     <w:p>
       <w:pPr>
         <w:pStyle w:val="ListParagraph"/>
-        <w:numPr>
-          <w:ilvl w:val="0"/>
-          <w:numId w:val="5"/>
-        </w:numPr>
-        <w:rPr>
-          <w:color w:val="000000" w:themeColor="text1"/>
-        </w:rPr>
-      </w:pPr>
-      <w:r>
-        <w:rPr>
-          <w:color w:val="000000" w:themeColor="text1"/>
-        </w:rPr>
-        <w:t xml:space="preserve">Provide holistic description of the system. </w:t>
+        <w:rPr>
+          <w:rStyle w:val="textlayer--absolute"/>
+          <w:rFonts w:ascii="Arial" w:hAnsi="Arial" w:cs="Arial"/>
+          <w:shd w:val="clear" w:color="auto" w:fill="F2F2F2"/>
+        </w:rPr>
+      </w:pPr>
+      <w:r>
+        <w:rPr>
+          <w:rStyle w:val="textlayer--absolute"/>
+          <w:rFonts w:ascii="Arial" w:hAnsi="Arial" w:cs="Arial"/>
+          <w:shd w:val="clear" w:color="auto" w:fill="F2F2F2"/>
+        </w:rPr>
+        <w:t>•Provide holistic description of the system</w:t>
       </w:r>
     </w:p>
     <w:p>
       <w:pPr>
         <w:pStyle w:val="ListParagraph"/>
-        <w:numPr>
-          <w:ilvl w:val="0"/>
-          <w:numId w:val="5"/>
-        </w:numPr>
-        <w:rPr>
-          <w:color w:val="000000" w:themeColor="text1"/>
-        </w:rPr>
-      </w:pPr>
-      <w:r>
-        <w:rPr>
-          <w:color w:val="000000" w:themeColor="text1"/>
-        </w:rPr>
-        <w:t xml:space="preserve"> Identify primary objectives of the system</w:t>
+        <w:rPr>
+          <w:rStyle w:val="textlayer--absolute"/>
+          <w:rFonts w:ascii="Arial" w:hAnsi="Arial" w:cs="Arial"/>
+          <w:shd w:val="clear" w:color="auto" w:fill="F2F2F2"/>
+        </w:rPr>
+      </w:pPr>
+      <w:r>
+        <w:rPr>
+          <w:rStyle w:val="textlayer--absolute"/>
+          <w:rFonts w:ascii="Arial" w:hAnsi="Arial" w:cs="Arial"/>
+          <w:shd w:val="clear" w:color="auto" w:fill="F2F2F2"/>
+        </w:rPr>
+        <w:t>•Define primary system objectives (what problem will the system address)</w:t>
       </w:r>
     </w:p>
     <w:p>
       <w:pPr>
         <w:pStyle w:val="ListParagraph"/>
-        <w:numPr>
-          <w:ilvl w:val="0"/>
-          <w:numId w:val="5"/>
-        </w:numPr>
-        <w:rPr>
-          <w:color w:val="000000" w:themeColor="text1"/>
-        </w:rPr>
-      </w:pPr>
-      <w:r>
-        <w:rPr>
-          <w:color w:val="000000" w:themeColor="text1"/>
-        </w:rPr>
-        <w:t>Identify primary functions that have be performed by the system for it to fulfill its objectives.</w:t>
+        <w:rPr>
+          <w:rStyle w:val="textlayer--absolute"/>
+          <w:rFonts w:ascii="Arial" w:hAnsi="Arial" w:cs="Arial"/>
+          <w:shd w:val="clear" w:color="auto" w:fill="F2F2F2"/>
+        </w:rPr>
+      </w:pPr>
+      <w:r>
+        <w:rPr>
+          <w:rStyle w:val="textlayer--absolute"/>
+          <w:rFonts w:ascii="Arial" w:hAnsi="Arial" w:cs="Arial"/>
+          <w:shd w:val="clear" w:color="auto" w:fill="F2F2F2"/>
+        </w:rPr>
+        <w:t>•</w:t>
+      </w:r>
+      <w:proofErr w:type="spellStart"/>
+      <w:r>
+        <w:rPr>
+          <w:rStyle w:val="textlayer--absolute"/>
+          <w:rFonts w:ascii="Arial" w:hAnsi="Arial" w:cs="Arial"/>
+          <w:shd w:val="clear" w:color="auto" w:fill="F2F2F2"/>
+        </w:rPr>
+        <w:t>Idenfity</w:t>
+      </w:r>
+      <w:proofErr w:type="spellEnd"/>
+      <w:r>
+        <w:rPr>
+          <w:rStyle w:val="textlayer--absolute"/>
+          <w:rFonts w:ascii="Arial" w:hAnsi="Arial" w:cs="Arial"/>
+          <w:shd w:val="clear" w:color="auto" w:fill="F2F2F2"/>
+        </w:rPr>
+        <w:t xml:space="preserve"> who will be the users</w:t>
       </w:r>
     </w:p>
     <w:p>
       <w:pPr>
         <w:pStyle w:val="ListParagraph"/>
         <w:rPr>
-          <w:color w:val="000000" w:themeColor="text1"/>
+          <w:rStyle w:val="textlayer--absolute"/>
+          <w:rFonts w:ascii="Arial" w:hAnsi="Arial" w:cs="Arial"/>
+          <w:shd w:val="clear" w:color="auto" w:fill="F2F2F2"/>
+        </w:rPr>
+      </w:pPr>
+      <w:r>
+        <w:rPr>
+          <w:rStyle w:val="textlayer--absolute"/>
+          <w:rFonts w:ascii="Arial" w:hAnsi="Arial" w:cs="Arial"/>
+          <w:shd w:val="clear" w:color="auto" w:fill="F2F2F2"/>
+        </w:rPr>
+        <w:t>•Identify the primary functions will be performed to fulfill the objectives</w:t>
+      </w:r>
+    </w:p>
+    <w:p>
+      <w:pPr>
+        <w:pStyle w:val="ListParagraph"/>
+        <w:rPr>
+          <w:rStyle w:val="textlayer--absolute"/>
+          <w:rFonts w:ascii="Arial" w:hAnsi="Arial" w:cs="Arial"/>
+          <w:shd w:val="clear" w:color="auto" w:fill="F2F2F2"/>
+        </w:rPr>
+      </w:pPr>
+      <w:r>
+        <w:rPr>
+          <w:rStyle w:val="textlayer--absolute"/>
+          <w:rFonts w:ascii="Arial" w:hAnsi="Arial" w:cs="Arial"/>
+          <w:shd w:val="clear" w:color="auto" w:fill="F2F2F2"/>
+        </w:rPr>
+        <w:t>•Associate modules with system level performance – preliminary and notional</w:t>
+      </w:r>
+    </w:p>
+    <w:p>
+      <w:pPr>
+        <w:pStyle w:val="ListParagraph"/>
+        <w:rPr>
+          <w:rStyle w:val="textlayer--absolute"/>
+          <w:rFonts w:ascii="Arial" w:hAnsi="Arial" w:cs="Arial"/>
+          <w:shd w:val="clear" w:color="auto" w:fill="F2F2F2"/>
+        </w:rPr>
+      </w:pPr>
+      <w:r>
+        <w:rPr>
+          <w:rStyle w:val="textlayer--absolute"/>
+          <w:rFonts w:ascii="Arial" w:hAnsi="Arial" w:cs="Arial"/>
+          <w:shd w:val="clear" w:color="auto" w:fill="F2F2F2"/>
+        </w:rPr>
+        <w:t>•Identify generic hardware/software components of each module – preliminary and notional</w:t>
+      </w:r>
+    </w:p>
+    <w:p>
+      <w:pPr>
+        <w:pStyle w:val="ListParagraph"/>
+        <w:rPr>
+          <w:rStyle w:val="textlayer--absolute"/>
+          <w:rFonts w:ascii="Arial" w:hAnsi="Arial" w:cs="Arial"/>
+          <w:shd w:val="clear" w:color="auto" w:fill="F2F2F2"/>
+        </w:rPr>
+      </w:pPr>
+      <w:r>
+        <w:rPr>
+          <w:rStyle w:val="textlayer--absolute"/>
+          <w:rFonts w:ascii="Arial" w:hAnsi="Arial" w:cs="Arial"/>
+          <w:shd w:val="clear" w:color="auto" w:fill="F2F2F2"/>
+        </w:rPr>
+        <w:t>•Identify generic data, signal, and power interfaces between modules</w:t>
+      </w:r>
+    </w:p>
+    <w:p>
+      <w:pPr>
+        <w:pStyle w:val="ListParagraph"/>
+        <w:rPr>
+          <w:rStyle w:val="textlayer--absolute"/>
+          <w:rFonts w:ascii="Arial" w:hAnsi="Arial" w:cs="Arial"/>
+          <w:shd w:val="clear" w:color="auto" w:fill="F2F2F2"/>
+        </w:rPr>
+      </w:pPr>
+      <w:r>
+        <w:rPr>
+          <w:rStyle w:val="textlayer--absolute"/>
+          <w:rFonts w:ascii="Arial" w:hAnsi="Arial" w:cs="Arial"/>
+          <w:shd w:val="clear" w:color="auto" w:fill="F2F2F2"/>
+        </w:rPr>
+        <w:t>•Indicate which modules will be acquired, simulated, or  developed.</w:t>
+      </w:r>
+    </w:p>
+    <w:p>
+      <w:pPr>
+        <w:pStyle w:val="ListParagraph"/>
+        <w:rPr>
+          <w:rStyle w:val="textlayer--absolute"/>
+          <w:rFonts w:ascii="Arial" w:hAnsi="Arial" w:cs="Arial"/>
+          <w:shd w:val="clear" w:color="auto" w:fill="F2F2F2"/>
+        </w:rPr>
+      </w:pPr>
+    </w:p>
+    <w:p>
+      <w:pPr>
+        <w:pStyle w:val="ListParagraph"/>
+        <w:rPr>
+          <w:color w:val="000000" w:themeColor="text1"/>
+          <w:sz w:val="24"/>
+          <w:szCs w:val="24"/>
         </w:rPr>
       </w:pPr>
     </w:p>
@@ -1406,6 +3354,26 @@
     </w:p>
     <w:p>
       <w:pPr>
+        <w:rPr>
+          <w:b/>
+        </w:rPr>
+      </w:pPr>
+      <w:r>
+        <w:rPr>
+          <w:b/>
+        </w:rPr>
+        <w:t>(Limited Importance)</w:t>
+      </w:r>
+    </w:p>
+    <w:p>
+      <w:pPr>
+        <w:rPr>
+          <w:b/>
+        </w:rPr>
+      </w:pPr>
+    </w:p>
+    <w:p>
+      <w:pPr>
         <w:ind w:left="360"/>
         <w:rPr>
           <w:i/>
@@ -1836,6 +3804,7 @@
         <w:rPr>
           <w:b/>
         </w:rPr>
+        <w:lastRenderedPageBreak/>
         <w:t>3.1 Risk Mit</w:t>
       </w:r>
       <w:r>
@@ -11756,7 +13725,7 @@
           <v:shape id="_x0000_i1025" type="#_x0000_t75" style="width:670.8pt;height:174.6pt" o:ole="">
             <v:imagedata r:id="rId10" o:title=""/>
           </v:shape>
-          <o:OLEObject Type="Embed" ProgID="Excel.Sheet.12" ShapeID="_x0000_i1025" DrawAspect="Content" ObjectID="_1661538659" r:id="rId11"/>
+          <o:OLEObject Type="Embed" ProgID="Excel.Sheet.12" ShapeID="_x0000_i1025" DrawAspect="Content" ObjectID="_1661711652" r:id="rId11"/>
         </w:object>
       </w:r>
     </w:p>
@@ -12173,6 +14142,119 @@
     </w:lvl>
   </w:abstractNum>
   <w:abstractNum w:abstractNumId="2" w15:restartNumberingAfterBreak="0">
+    <w:nsid w:val="165A1E05"/>
+    <w:multiLevelType w:val="hybridMultilevel"/>
+    <w:tmpl w:val="EF2CEBB8"/>
+    <w:lvl w:ilvl="0" w:tplc="409AC20C">
+      <w:start w:val="1"/>
+      <w:numFmt w:val="bullet"/>
+      <w:lvlText w:val="-"/>
+      <w:lvlJc w:val="left"/>
+      <w:pPr>
+        <w:ind w:left="1800" w:hanging="360"/>
+      </w:pPr>
+      <w:rPr>
+        <w:rFonts w:ascii="Calibri" w:eastAsiaTheme="minorHAnsi" w:hAnsi="Calibri" w:cs="Calibri" w:hint="default"/>
+      </w:rPr>
+    </w:lvl>
+    <w:lvl w:ilvl="1" w:tplc="04090003" w:tentative="1">
+      <w:start w:val="1"/>
+      <w:numFmt w:val="bullet"/>
+      <w:lvlText w:val="o"/>
+      <w:lvlJc w:val="left"/>
+      <w:pPr>
+        <w:ind w:left="2520" w:hanging="360"/>
+      </w:pPr>
+      <w:rPr>
+        <w:rFonts w:ascii="Courier New" w:hAnsi="Courier New" w:cs="Courier New" w:hint="default"/>
+      </w:rPr>
+    </w:lvl>
+    <w:lvl w:ilvl="2" w:tplc="04090005" w:tentative="1">
+      <w:start w:val="1"/>
+      <w:numFmt w:val="bullet"/>
+      <w:lvlText w:val=""/>
+      <w:lvlJc w:val="left"/>
+      <w:pPr>
+        <w:ind w:left="3240" w:hanging="360"/>
+      </w:pPr>
+      <w:rPr>
+        <w:rFonts w:ascii="Wingdings" w:hAnsi="Wingdings" w:hint="default"/>
+      </w:rPr>
+    </w:lvl>
+    <w:lvl w:ilvl="3" w:tplc="04090001" w:tentative="1">
+      <w:start w:val="1"/>
+      <w:numFmt w:val="bullet"/>
+      <w:lvlText w:val=""/>
+      <w:lvlJc w:val="left"/>
+      <w:pPr>
+        <w:ind w:left="3960" w:hanging="360"/>
+      </w:pPr>
+      <w:rPr>
+        <w:rFonts w:ascii="Symbol" w:hAnsi="Symbol" w:hint="default"/>
+      </w:rPr>
+    </w:lvl>
+    <w:lvl w:ilvl="4" w:tplc="04090003" w:tentative="1">
+      <w:start w:val="1"/>
+      <w:numFmt w:val="bullet"/>
+      <w:lvlText w:val="o"/>
+      <w:lvlJc w:val="left"/>
+      <w:pPr>
+        <w:ind w:left="4680" w:hanging="360"/>
+      </w:pPr>
+      <w:rPr>
+        <w:rFonts w:ascii="Courier New" w:hAnsi="Courier New" w:cs="Courier New" w:hint="default"/>
+      </w:rPr>
+    </w:lvl>
+    <w:lvl w:ilvl="5" w:tplc="04090005" w:tentative="1">
+      <w:start w:val="1"/>
+      <w:numFmt w:val="bullet"/>
+      <w:lvlText w:val=""/>
+      <w:lvlJc w:val="left"/>
+      <w:pPr>
+        <w:ind w:left="5400" w:hanging="360"/>
+      </w:pPr>
+      <w:rPr>
+        <w:rFonts w:ascii="Wingdings" w:hAnsi="Wingdings" w:hint="default"/>
+      </w:rPr>
+    </w:lvl>
+    <w:lvl w:ilvl="6" w:tplc="04090001" w:tentative="1">
+      <w:start w:val="1"/>
+      <w:numFmt w:val="bullet"/>
+      <w:lvlText w:val=""/>
+      <w:lvlJc w:val="left"/>
+      <w:pPr>
+        <w:ind w:left="6120" w:hanging="360"/>
+      </w:pPr>
+      <w:rPr>
+        <w:rFonts w:ascii="Symbol" w:hAnsi="Symbol" w:hint="default"/>
+      </w:rPr>
+    </w:lvl>
+    <w:lvl w:ilvl="7" w:tplc="04090003" w:tentative="1">
+      <w:start w:val="1"/>
+      <w:numFmt w:val="bullet"/>
+      <w:lvlText w:val="o"/>
+      <w:lvlJc w:val="left"/>
+      <w:pPr>
+        <w:ind w:left="6840" w:hanging="360"/>
+      </w:pPr>
+      <w:rPr>
+        <w:rFonts w:ascii="Courier New" w:hAnsi="Courier New" w:cs="Courier New" w:hint="default"/>
+      </w:rPr>
+    </w:lvl>
+    <w:lvl w:ilvl="8" w:tplc="04090005" w:tentative="1">
+      <w:start w:val="1"/>
+      <w:numFmt w:val="bullet"/>
+      <w:lvlText w:val=""/>
+      <w:lvlJc w:val="left"/>
+      <w:pPr>
+        <w:ind w:left="7560" w:hanging="360"/>
+      </w:pPr>
+      <w:rPr>
+        <w:rFonts w:ascii="Wingdings" w:hAnsi="Wingdings" w:hint="default"/>
+      </w:rPr>
+    </w:lvl>
+  </w:abstractNum>
+  <w:abstractNum w:abstractNumId="3" w15:restartNumberingAfterBreak="0">
     <w:nsid w:val="28B55AA0"/>
     <w:multiLevelType w:val="hybridMultilevel"/>
     <w:tmpl w:val="C9B6ED3C"/>
@@ -12285,7 +14367,7 @@
       </w:rPr>
     </w:lvl>
   </w:abstractNum>
-  <w:abstractNum w:abstractNumId="3" w15:restartNumberingAfterBreak="0">
+  <w:abstractNum w:abstractNumId="4" w15:restartNumberingAfterBreak="0">
     <w:nsid w:val="319E2878"/>
     <w:multiLevelType w:val="hybridMultilevel"/>
     <w:tmpl w:val="85929424"/>
@@ -12398,7 +14480,7 @@
       </w:rPr>
     </w:lvl>
   </w:abstractNum>
-  <w:abstractNum w:abstractNumId="4" w15:restartNumberingAfterBreak="0">
+  <w:abstractNum w:abstractNumId="5" w15:restartNumberingAfterBreak="0">
     <w:nsid w:val="3DBF0509"/>
     <w:multiLevelType w:val="hybridMultilevel"/>
     <w:tmpl w:val="B8FC2A9A"/>
@@ -12511,7 +14593,7 @@
       </w:rPr>
     </w:lvl>
   </w:abstractNum>
-  <w:abstractNum w:abstractNumId="5" w15:restartNumberingAfterBreak="0">
+  <w:abstractNum w:abstractNumId="6" w15:restartNumberingAfterBreak="0">
     <w:nsid w:val="50342709"/>
     <w:multiLevelType w:val="hybridMultilevel"/>
     <w:tmpl w:val="9C8EA542"/>
@@ -12624,7 +14706,7 @@
       </w:rPr>
     </w:lvl>
   </w:abstractNum>
-  <w:abstractNum w:abstractNumId="6" w15:restartNumberingAfterBreak="0">
+  <w:abstractNum w:abstractNumId="7" w15:restartNumberingAfterBreak="0">
     <w:nsid w:val="726E2F80"/>
     <w:multiLevelType w:val="hybridMultilevel"/>
     <w:tmpl w:val="17A4449A"/>
@@ -12737,7 +14819,7 @@
       </w:rPr>
     </w:lvl>
   </w:abstractNum>
-  <w:abstractNum w:abstractNumId="7" w15:restartNumberingAfterBreak="0">
+  <w:abstractNum w:abstractNumId="8" w15:restartNumberingAfterBreak="0">
     <w:nsid w:val="73FE324D"/>
     <w:multiLevelType w:val="hybridMultilevel"/>
     <w:tmpl w:val="CAE40650"/>
@@ -12851,28 +14933,31 @@
     </w:lvl>
   </w:abstractNum>
   <w:num w:numId="1">
+    <w:abstractNumId w:val="4"/>
+  </w:num>
+  <w:num w:numId="2">
+    <w:abstractNumId w:val="7"/>
+  </w:num>
+  <w:num w:numId="3">
     <w:abstractNumId w:val="3"/>
   </w:num>
-  <w:num w:numId="2">
+  <w:num w:numId="4">
+    <w:abstractNumId w:val="8"/>
+  </w:num>
+  <w:num w:numId="5">
     <w:abstractNumId w:val="6"/>
   </w:num>
-  <w:num w:numId="3">
-    <w:abstractNumId w:val="2"/>
-  </w:num>
-  <w:num w:numId="4">
-    <w:abstractNumId w:val="7"/>
-  </w:num>
-  <w:num w:numId="5">
+  <w:num w:numId="6">
     <w:abstractNumId w:val="5"/>
-  </w:num>
-  <w:num w:numId="6">
-    <w:abstractNumId w:val="4"/>
   </w:num>
   <w:num w:numId="7">
     <w:abstractNumId w:val="0"/>
   </w:num>
   <w:num w:numId="8">
     <w:abstractNumId w:val="1"/>
+  </w:num>
+  <w:num w:numId="9">
+    <w:abstractNumId w:val="2"/>
   </w:num>
 </w:numbering>
 </file>
@@ -12996,6 +15081,7 @@
     <w:lsdException w:name="HTML Sample" w:semiHidden="1" w:unhideWhenUsed="1"/>
     <w:lsdException w:name="HTML Typewriter" w:semiHidden="1" w:unhideWhenUsed="1"/>
     <w:lsdException w:name="HTML Variable" w:semiHidden="1" w:unhideWhenUsed="1"/>
+    <w:lsdException w:name="Normal Table" w:semiHidden="1" w:unhideWhenUsed="1"/>
     <w:lsdException w:name="annotation subject" w:semiHidden="1" w:unhideWhenUsed="1"/>
     <w:lsdException w:name="No List" w:semiHidden="1" w:unhideWhenUsed="1"/>
     <w:lsdException w:name="Outline List 1" w:semiHidden="1" w:unhideWhenUsed="1"/>
@@ -13038,8 +15124,11 @@
     <w:lsdException w:name="Table Contemporary" w:semiHidden="1" w:unhideWhenUsed="1"/>
     <w:lsdException w:name="Table Elegant" w:semiHidden="1" w:unhideWhenUsed="1"/>
     <w:lsdException w:name="Table Professional" w:semiHidden="1" w:unhideWhenUsed="1"/>
+    <w:lsdException w:name="Table Subtle 1" w:semiHidden="1" w:unhideWhenUsed="1"/>
     <w:lsdException w:name="Table Subtle 2" w:semiHidden="1" w:unhideWhenUsed="1"/>
     <w:lsdException w:name="Table Web 1" w:semiHidden="1" w:unhideWhenUsed="1"/>
+    <w:lsdException w:name="Table Web 2" w:semiHidden="1" w:unhideWhenUsed="1"/>
+    <w:lsdException w:name="Table Web 3" w:semiHidden="1" w:unhideWhenUsed="1"/>
     <w:lsdException w:name="Balloon Text" w:semiHidden="1" w:unhideWhenUsed="1"/>
     <w:lsdException w:name="Table Grid" w:uiPriority="39"/>
     <w:lsdException w:name="Table Theme" w:semiHidden="1" w:unhideWhenUsed="1"/>
@@ -13348,6 +15437,27 @@
     <w:uiPriority w:val="99"/>
     <w:rsid w:val="00C402BD"/>
   </w:style>
+  <w:style w:type="table" w:styleId="TableGrid">
+    <w:name w:val="Table Grid"/>
+    <w:basedOn w:val="TableNormal"/>
+    <w:uiPriority w:val="39"/>
+    <w:rsid w:val="00261AB3"/>
+    <w:tblPr>
+      <w:tblBorders>
+        <w:top w:val="single" w:sz="4" w:space="0" w:color="auto"/>
+        <w:left w:val="single" w:sz="4" w:space="0" w:color="auto"/>
+        <w:bottom w:val="single" w:sz="4" w:space="0" w:color="auto"/>
+        <w:right w:val="single" w:sz="4" w:space="0" w:color="auto"/>
+        <w:insideH w:val="single" w:sz="4" w:space="0" w:color="auto"/>
+        <w:insideV w:val="single" w:sz="4" w:space="0" w:color="auto"/>
+      </w:tblBorders>
+    </w:tblPr>
+  </w:style>
+  <w:style w:type="character" w:customStyle="1" w:styleId="textlayer--absolute">
+    <w:name w:val="textlayer--absolute"/>
+    <w:basedOn w:val="DefaultParagraphFont"/>
+    <w:rsid w:val="00D20641"/>
+  </w:style>
 </w:styles>
 </file>
 

</xml_diff>

<commit_message>
Added questions and modified draft concept
</commit_message>
<xml_diff>
--- a/Assignment Submission Files/Draft Concept Description Submission/Team Sound Logic - Concept Description Report.docx
+++ b/Assignment Submission Files/Draft Concept Description Submission/Team Sound Logic - Concept Description Report.docx
@@ -133,13 +133,8 @@
         <w:ind w:left="180"/>
       </w:pPr>
       <w:r>
-        <w:t xml:space="preserve">Professor Paul </w:t>
-      </w:r>
-      <w:proofErr w:type="spellStart"/>
-      <w:r>
-        <w:t>Watta</w:t>
-      </w:r>
-      <w:proofErr w:type="spellEnd"/>
+        <w:t>Professor Paul Watta</w:t>
+      </w:r>
     </w:p>
     <w:p/>
     <w:p>
@@ -159,7 +154,7 @@
       <w:pPr>
         <w:rPr>
           <w:b/>
-          <w:color w:val="000000" w:themeColor="text1"/>
+          <w:color w:val="2E74B5" w:themeColor="accent1" w:themeShade="BF"/>
         </w:rPr>
       </w:pPr>
       <w:r>
@@ -169,6 +164,36 @@
         </w:rPr>
         <w:lastRenderedPageBreak/>
         <w:t>Problem Statement</w:t>
+      </w:r>
+      <w:r>
+        <w:rPr>
+          <w:b/>
+          <w:color w:val="000000" w:themeColor="text1"/>
+        </w:rPr>
+        <w:t xml:space="preserve"> (</w:t>
+      </w:r>
+      <w:r>
+        <w:rPr>
+          <w:b/>
+          <w:color w:val="2E74B5" w:themeColor="accent1" w:themeShade="BF"/>
+        </w:rPr>
+        <w:t xml:space="preserve">I think if we include the advantages in this </w:t>
+      </w:r>
+      <w:r>
+        <w:rPr>
+          <w:b/>
+          <w:i/>
+          <w:iCs/>
+          <w:color w:val="2E74B5" w:themeColor="accent1" w:themeShade="BF"/>
+        </w:rPr>
+        <w:t xml:space="preserve">Problem Statement, </w:t>
+      </w:r>
+      <w:r>
+        <w:rPr>
+          <w:b/>
+          <w:color w:val="2E74B5" w:themeColor="accent1" w:themeShade="BF"/>
+        </w:rPr>
+        <w:t>the reader will get confused like after all, what is the problem?</w:t>
       </w:r>
     </w:p>
     <w:p>
@@ -310,15 +335,59 @@
               <w:jc w:val="center"/>
               <w:rPr>
                 <w:bCs/>
-                <w:color w:val="000000" w:themeColor="text1"/>
+                <w:color w:val="C45911" w:themeColor="accent2" w:themeShade="BF"/>
               </w:rPr>
             </w:pPr>
             <w:r>
+              <w:rPr>
+                <w:bCs/>
+                <w:color w:val="C45911" w:themeColor="accent2" w:themeShade="BF"/>
+              </w:rPr>
+              <w:t>Expensive to Hire</w:t>
+            </w:r>
+          </w:p>
+        </w:tc>
+      </w:tr>
+      <w:tr>
+        <w:tc>
+          <w:tcPr>
+            <w:tcW w:w="4675" w:type="dxa"/>
+          </w:tcPr>
+          <w:p>
+            <w:pPr>
+              <w:jc w:val="center"/>
               <w:rPr>
                 <w:bCs/>
                 <w:color w:val="000000" w:themeColor="text1"/>
               </w:rPr>
-              <w:t>Expensive to Hire</w:t>
+            </w:pPr>
+            <w:r>
+              <w:rPr>
+                <w:bCs/>
+                <w:color w:val="000000" w:themeColor="text1"/>
+              </w:rPr>
+              <w:t>Good Tone Quality</w:t>
+            </w:r>
+          </w:p>
+        </w:tc>
+        <w:tc>
+          <w:tcPr>
+            <w:tcW w:w="4675" w:type="dxa"/>
+          </w:tcPr>
+          <w:p>
+            <w:pPr>
+              <w:jc w:val="center"/>
+              <w:rPr>
+                <w:bCs/>
+                <w:color w:val="C45911" w:themeColor="accent2" w:themeShade="BF"/>
+              </w:rPr>
+            </w:pPr>
+            <w:r>
+              <w:rPr>
+                <w:bCs/>
+                <w:color w:val="C45911" w:themeColor="accent2" w:themeShade="BF"/>
+              </w:rPr>
+              <w:t>Limited Frequency Range</w:t>
             </w:r>
           </w:p>
         </w:tc>
@@ -336,13 +405,43 @@
                 <w:color w:val="000000" w:themeColor="text1"/>
               </w:rPr>
             </w:pPr>
+          </w:p>
+        </w:tc>
+        <w:tc>
+          <w:tcPr>
+            <w:tcW w:w="4675" w:type="dxa"/>
+          </w:tcPr>
+          <w:p>
+            <w:pPr>
+              <w:jc w:val="center"/>
+              <w:rPr>
+                <w:bCs/>
+                <w:color w:val="C45911" w:themeColor="accent2" w:themeShade="BF"/>
+              </w:rPr>
+            </w:pPr>
             <w:r>
+              <w:rPr>
+                <w:bCs/>
+                <w:color w:val="C45911" w:themeColor="accent2" w:themeShade="BF"/>
+              </w:rPr>
+              <w:t>Limited Playing Speed</w:t>
+            </w:r>
+          </w:p>
+        </w:tc>
+      </w:tr>
+      <w:tr>
+        <w:tc>
+          <w:tcPr>
+            <w:tcW w:w="4675" w:type="dxa"/>
+          </w:tcPr>
+          <w:p>
+            <w:pPr>
+              <w:jc w:val="center"/>
               <w:rPr>
                 <w:bCs/>
                 <w:color w:val="000000" w:themeColor="text1"/>
               </w:rPr>
-              <w:t>Good Tone Quality</w:t>
-            </w:r>
+            </w:pPr>
           </w:p>
         </w:tc>
         <w:tc>
@@ -354,101 +453,13 @@
               <w:jc w:val="center"/>
               <w:rPr>
                 <w:bCs/>
-                <w:color w:val="000000" w:themeColor="text1"/>
+                <w:color w:val="C45911" w:themeColor="accent2" w:themeShade="BF"/>
               </w:rPr>
             </w:pPr>
             <w:r>
               <w:rPr>
                 <w:bCs/>
-                <w:color w:val="000000" w:themeColor="text1"/>
-              </w:rPr>
-              <w:t>Limited</w:t>
-            </w:r>
-            <w:r>
-              <w:rPr>
-                <w:bCs/>
-                <w:color w:val="000000" w:themeColor="text1"/>
-              </w:rPr>
-              <w:t xml:space="preserve"> Frequency</w:t>
-            </w:r>
-            <w:r>
-              <w:rPr>
-                <w:bCs/>
-                <w:color w:val="000000" w:themeColor="text1"/>
-              </w:rPr>
-              <w:t xml:space="preserve"> Range</w:t>
-            </w:r>
-          </w:p>
-        </w:tc>
-      </w:tr>
-      <w:tr>
-        <w:tc>
-          <w:tcPr>
-            <w:tcW w:w="4675" w:type="dxa"/>
-          </w:tcPr>
-          <w:p>
-            <w:pPr>
-              <w:jc w:val="center"/>
-              <w:rPr>
-                <w:bCs/>
-                <w:color w:val="000000" w:themeColor="text1"/>
-              </w:rPr>
-            </w:pPr>
-          </w:p>
-        </w:tc>
-        <w:tc>
-          <w:tcPr>
-            <w:tcW w:w="4675" w:type="dxa"/>
-          </w:tcPr>
-          <w:p>
-            <w:pPr>
-              <w:jc w:val="center"/>
-              <w:rPr>
-                <w:bCs/>
-                <w:color w:val="000000" w:themeColor="text1"/>
-              </w:rPr>
-            </w:pPr>
-            <w:r>
-              <w:rPr>
-                <w:bCs/>
-                <w:color w:val="000000" w:themeColor="text1"/>
-              </w:rPr>
-              <w:t>Limited Playing Speed</w:t>
-            </w:r>
-          </w:p>
-        </w:tc>
-      </w:tr>
-      <w:tr>
-        <w:tc>
-          <w:tcPr>
-            <w:tcW w:w="4675" w:type="dxa"/>
-          </w:tcPr>
-          <w:p>
-            <w:pPr>
-              <w:jc w:val="center"/>
-              <w:rPr>
-                <w:bCs/>
-                <w:color w:val="000000" w:themeColor="text1"/>
-              </w:rPr>
-            </w:pPr>
-          </w:p>
-        </w:tc>
-        <w:tc>
-          <w:tcPr>
-            <w:tcW w:w="4675" w:type="dxa"/>
-          </w:tcPr>
-          <w:p>
-            <w:pPr>
-              <w:jc w:val="center"/>
-              <w:rPr>
-                <w:bCs/>
-                <w:color w:val="000000" w:themeColor="text1"/>
-              </w:rPr>
-            </w:pPr>
-            <w:r>
-              <w:rPr>
-                <w:bCs/>
-                <w:color w:val="000000" w:themeColor="text1"/>
+                <w:color w:val="C45911" w:themeColor="accent2" w:themeShade="BF"/>
               </w:rPr>
               <w:t>Limited Sound Power</w:t>
             </w:r>
@@ -619,37 +630,37 @@
               <w:jc w:val="center"/>
               <w:rPr>
                 <w:bCs/>
-                <w:color w:val="000000" w:themeColor="text1"/>
+                <w:color w:val="C45911" w:themeColor="accent2" w:themeShade="BF"/>
               </w:rPr>
             </w:pPr>
             <w:r>
+              <w:rPr>
+                <w:bCs/>
+                <w:color w:val="C45911" w:themeColor="accent2" w:themeShade="BF"/>
+              </w:rPr>
+              <w:t>Limited Tone Quality</w:t>
+            </w:r>
+          </w:p>
+        </w:tc>
+      </w:tr>
+      <w:tr>
+        <w:tc>
+          <w:tcPr>
+            <w:tcW w:w="4675" w:type="dxa"/>
+          </w:tcPr>
+          <w:p>
+            <w:pPr>
+              <w:jc w:val="center"/>
               <w:rPr>
                 <w:bCs/>
                 <w:color w:val="000000" w:themeColor="text1"/>
               </w:rPr>
-              <w:t>Limited Tone Quality</w:t>
-            </w:r>
-          </w:p>
-        </w:tc>
-      </w:tr>
-      <w:tr>
-        <w:tc>
-          <w:tcPr>
-            <w:tcW w:w="4675" w:type="dxa"/>
-          </w:tcPr>
-          <w:p>
-            <w:pPr>
-              <w:jc w:val="center"/>
+            </w:pPr>
+            <w:r>
               <w:rPr>
                 <w:bCs/>
                 <w:color w:val="000000" w:themeColor="text1"/>
               </w:rPr>
-            </w:pPr>
-            <w:r>
-              <w:rPr>
-                <w:bCs/>
-                <w:color w:val="000000" w:themeColor="text1"/>
-              </w:rPr>
               <w:t>Unlimited Frequency Range</w:t>
             </w:r>
           </w:p>
@@ -663,20 +674,20 @@
               <w:jc w:val="center"/>
               <w:rPr>
                 <w:bCs/>
-                <w:color w:val="000000" w:themeColor="text1"/>
+                <w:color w:val="C45911" w:themeColor="accent2" w:themeShade="BF"/>
               </w:rPr>
             </w:pPr>
             <w:r>
               <w:rPr>
                 <w:bCs/>
-                <w:color w:val="000000" w:themeColor="text1"/>
+                <w:color w:val="C45911" w:themeColor="accent2" w:themeShade="BF"/>
               </w:rPr>
               <w:t xml:space="preserve">Amplitude Control is </w:t>
             </w:r>
             <w:r>
               <w:rPr>
                 <w:bCs/>
-                <w:color w:val="000000" w:themeColor="text1"/>
+                <w:color w:val="C45911" w:themeColor="accent2" w:themeShade="BF"/>
               </w:rPr>
               <w:t>Time Consuming</w:t>
             </w:r>
@@ -714,13 +725,13 @@
               <w:jc w:val="center"/>
               <w:rPr>
                 <w:bCs/>
-                <w:color w:val="000000" w:themeColor="text1"/>
+                <w:color w:val="C45911" w:themeColor="accent2" w:themeShade="BF"/>
               </w:rPr>
             </w:pPr>
             <w:r>
               <w:rPr>
                 <w:bCs/>
-                <w:color w:val="000000" w:themeColor="text1"/>
+                <w:color w:val="C45911" w:themeColor="accent2" w:themeShade="BF"/>
               </w:rPr>
               <w:t>No Built-In Sound Power Capability</w:t>
             </w:r>
@@ -855,16 +866,30 @@
             <w:pPr>
               <w:jc w:val="center"/>
               <w:rPr>
+                <w:bCs/>
+                <w:color w:val="000000" w:themeColor="text1"/>
+              </w:rPr>
+            </w:pPr>
+            <w:r>
+              <w:rPr>
                 <w:b/>
                 <w:color w:val="000000" w:themeColor="text1"/>
               </w:rPr>
-            </w:pPr>
+              <w:t>Advantages</w:t>
+            </w:r>
             <w:r>
               <w:rPr>
                 <w:b/>
                 <w:color w:val="000000" w:themeColor="text1"/>
               </w:rPr>
-              <w:t>Advantages</w:t>
+              <w:t xml:space="preserve"> (</w:t>
+            </w:r>
+            <w:r>
+              <w:rPr>
+                <w:bCs/>
+                <w:color w:val="000000" w:themeColor="text1"/>
+              </w:rPr>
+              <w:t>Later on, we should define the constraints for these advantages (performance), or specifications of this system)</w:t>
             </w:r>
           </w:p>
         </w:tc>
@@ -900,15 +925,124 @@
               <w:jc w:val="center"/>
               <w:rPr>
                 <w:bCs/>
-                <w:color w:val="000000" w:themeColor="text1"/>
+                <w:color w:val="4472C4" w:themeColor="accent5"/>
               </w:rPr>
             </w:pPr>
             <w:r>
+              <w:rPr>
+                <w:bCs/>
+                <w:color w:val="4472C4" w:themeColor="accent5"/>
+              </w:rPr>
+              <w:t>Low Music Production Costs</w:t>
+            </w:r>
+            <w:r>
+              <w:rPr>
+                <w:bCs/>
+                <w:color w:val="4472C4" w:themeColor="accent5"/>
+              </w:rPr>
+              <w:t xml:space="preserve"> (constraints: how low the costs are)</w:t>
+            </w:r>
+          </w:p>
+        </w:tc>
+        <w:tc>
+          <w:tcPr>
+            <w:tcW w:w="4675" w:type="dxa"/>
+          </w:tcPr>
+          <w:p>
+            <w:pPr>
+              <w:jc w:val="center"/>
               <w:rPr>
                 <w:bCs/>
                 <w:color w:val="000000" w:themeColor="text1"/>
               </w:rPr>
-              <w:t>Low Music Production Costs</w:t>
+            </w:pPr>
+            <w:r>
+              <w:rPr>
+                <w:bCs/>
+                <w:color w:val="FF0000"/>
+              </w:rPr>
+              <w:t>Amplitude Control is Time Consuming</w:t>
+            </w:r>
+          </w:p>
+        </w:tc>
+      </w:tr>
+      <w:tr>
+        <w:tc>
+          <w:tcPr>
+            <w:tcW w:w="4675" w:type="dxa"/>
+          </w:tcPr>
+          <w:p>
+            <w:pPr>
+              <w:jc w:val="center"/>
+              <w:rPr>
+                <w:bCs/>
+                <w:color w:val="4472C4" w:themeColor="accent5"/>
+              </w:rPr>
+            </w:pPr>
+            <w:r>
+              <w:rPr>
+                <w:bCs/>
+                <w:color w:val="4472C4" w:themeColor="accent5"/>
+              </w:rPr>
+              <w:t>Large Frequency Range</w:t>
+            </w:r>
+            <w:r>
+              <w:rPr>
+                <w:bCs/>
+                <w:color w:val="4472C4" w:themeColor="accent5"/>
+              </w:rPr>
+              <w:t xml:space="preserve"> (constraints: how large the range is?)</w:t>
+            </w:r>
+          </w:p>
+        </w:tc>
+        <w:tc>
+          <w:tcPr>
+            <w:tcW w:w="4675" w:type="dxa"/>
+          </w:tcPr>
+          <w:p>
+            <w:pPr>
+              <w:jc w:val="center"/>
+              <w:rPr>
+                <w:bCs/>
+                <w:color w:val="FF0000"/>
+              </w:rPr>
+            </w:pPr>
+            <w:r>
+              <w:rPr>
+                <w:bCs/>
+                <w:color w:val="FF0000"/>
+              </w:rPr>
+              <w:t>Electrical Power Consumption</w:t>
+            </w:r>
+          </w:p>
+        </w:tc>
+      </w:tr>
+      <w:tr>
+        <w:tc>
+          <w:tcPr>
+            <w:tcW w:w="4675" w:type="dxa"/>
+          </w:tcPr>
+          <w:p>
+            <w:pPr>
+              <w:jc w:val="center"/>
+              <w:rPr>
+                <w:bCs/>
+                <w:color w:val="4472C4" w:themeColor="accent5"/>
+              </w:rPr>
+            </w:pPr>
+            <w:r>
+              <w:rPr>
+                <w:bCs/>
+                <w:color w:val="4472C4" w:themeColor="accent5"/>
+              </w:rPr>
+              <w:t>High Playing Speeds</w:t>
+            </w:r>
+            <w:r>
+              <w:rPr>
+                <w:bCs/>
+                <w:color w:val="4472C4" w:themeColor="accent5"/>
+              </w:rPr>
+              <w:t xml:space="preserve"> (how high the speeds are)</w:t>
             </w:r>
           </w:p>
         </w:tc>
@@ -924,24 +1058,82 @@
                 <w:color w:val="000000" w:themeColor="text1"/>
               </w:rPr>
             </w:pPr>
+          </w:p>
+        </w:tc>
+      </w:tr>
+      <w:tr>
+        <w:tc>
+          <w:tcPr>
+            <w:tcW w:w="4675" w:type="dxa"/>
+          </w:tcPr>
+          <w:p>
+            <w:pPr>
+              <w:jc w:val="center"/>
+              <w:rPr>
+                <w:bCs/>
+                <w:color w:val="4472C4" w:themeColor="accent5"/>
+              </w:rPr>
+            </w:pPr>
             <w:r>
+              <w:rPr>
+                <w:bCs/>
+                <w:color w:val="4472C4" w:themeColor="accent5"/>
+              </w:rPr>
+              <w:t>High Sound Power</w:t>
+            </w:r>
+            <w:r>
+              <w:rPr>
+                <w:bCs/>
+                <w:color w:val="4472C4" w:themeColor="accent5"/>
+              </w:rPr>
+              <w:t xml:space="preserve"> (how powerful the sound is)</w:t>
+            </w:r>
+          </w:p>
+        </w:tc>
+        <w:tc>
+          <w:tcPr>
+            <w:tcW w:w="4675" w:type="dxa"/>
+          </w:tcPr>
+          <w:p>
+            <w:pPr>
+              <w:jc w:val="center"/>
               <w:rPr>
                 <w:bCs/>
                 <w:color w:val="000000" w:themeColor="text1"/>
               </w:rPr>
-              <w:t xml:space="preserve">Amplitude Control is </w:t>
+            </w:pPr>
+          </w:p>
+        </w:tc>
+      </w:tr>
+      <w:tr>
+        <w:tc>
+          <w:tcPr>
+            <w:tcW w:w="4675" w:type="dxa"/>
+          </w:tcPr>
+          <w:p>
+            <w:pPr>
+              <w:jc w:val="center"/>
+              <w:rPr>
+                <w:bCs/>
+                <w:color w:val="4472C4" w:themeColor="accent5"/>
+              </w:rPr>
+            </w:pPr>
+            <w:r>
+              <w:rPr>
+                <w:bCs/>
+                <w:color w:val="4472C4" w:themeColor="accent5"/>
+              </w:rPr>
+              <w:t>Good Tone Quality</w:t>
             </w:r>
             <w:r>
               <w:rPr>
                 <w:bCs/>
-                <w:color w:val="000000" w:themeColor="text1"/>
-              </w:rPr>
-              <w:t>Time Consuming</w:t>
+                <w:color w:val="4472C4" w:themeColor="accent5"/>
+              </w:rPr>
+              <w:t xml:space="preserve"> (how good the tone quality)</w:t>
             </w:r>
           </w:p>
         </w:tc>
-      </w:tr>
-      <w:tr>
         <w:tc>
           <w:tcPr>
             <w:tcW w:w="4675" w:type="dxa"/>
@@ -954,166 +1146,6 @@
                 <w:color w:val="000000" w:themeColor="text1"/>
               </w:rPr>
             </w:pPr>
-            <w:r>
-              <w:rPr>
-                <w:bCs/>
-                <w:color w:val="000000" w:themeColor="text1"/>
-              </w:rPr>
-              <w:t>Large</w:t>
-            </w:r>
-            <w:r>
-              <w:rPr>
-                <w:bCs/>
-                <w:color w:val="000000" w:themeColor="text1"/>
-              </w:rPr>
-              <w:t xml:space="preserve"> Frequency Range</w:t>
-            </w:r>
-          </w:p>
-        </w:tc>
-        <w:tc>
-          <w:tcPr>
-            <w:tcW w:w="4675" w:type="dxa"/>
-          </w:tcPr>
-          <w:p>
-            <w:pPr>
-              <w:jc w:val="center"/>
-              <w:rPr>
-                <w:bCs/>
-                <w:color w:val="000000" w:themeColor="text1"/>
-              </w:rPr>
-            </w:pPr>
-            <w:r>
-              <w:rPr>
-                <w:bCs/>
-                <w:color w:val="000000" w:themeColor="text1"/>
-              </w:rPr>
-              <w:t>Electrical Power Consumption</w:t>
-            </w:r>
-          </w:p>
-        </w:tc>
-      </w:tr>
-      <w:tr>
-        <w:tc>
-          <w:tcPr>
-            <w:tcW w:w="4675" w:type="dxa"/>
-          </w:tcPr>
-          <w:p>
-            <w:pPr>
-              <w:jc w:val="center"/>
-              <w:rPr>
-                <w:bCs/>
-                <w:color w:val="000000" w:themeColor="text1"/>
-              </w:rPr>
-            </w:pPr>
-            <w:r>
-              <w:rPr>
-                <w:bCs/>
-                <w:color w:val="000000" w:themeColor="text1"/>
-              </w:rPr>
-              <w:t>High</w:t>
-            </w:r>
-            <w:r>
-              <w:rPr>
-                <w:bCs/>
-                <w:color w:val="000000" w:themeColor="text1"/>
-              </w:rPr>
-              <w:t xml:space="preserve"> Playing Speed</w:t>
-            </w:r>
-            <w:r>
-              <w:rPr>
-                <w:bCs/>
-                <w:color w:val="000000" w:themeColor="text1"/>
-              </w:rPr>
-              <w:t>s</w:t>
-            </w:r>
-          </w:p>
-        </w:tc>
-        <w:tc>
-          <w:tcPr>
-            <w:tcW w:w="4675" w:type="dxa"/>
-          </w:tcPr>
-          <w:p>
-            <w:pPr>
-              <w:jc w:val="center"/>
-              <w:rPr>
-                <w:bCs/>
-                <w:color w:val="000000" w:themeColor="text1"/>
-              </w:rPr>
-            </w:pPr>
-          </w:p>
-        </w:tc>
-      </w:tr>
-      <w:tr>
-        <w:tc>
-          <w:tcPr>
-            <w:tcW w:w="4675" w:type="dxa"/>
-          </w:tcPr>
-          <w:p>
-            <w:pPr>
-              <w:jc w:val="center"/>
-              <w:rPr>
-                <w:bCs/>
-                <w:color w:val="000000" w:themeColor="text1"/>
-              </w:rPr>
-            </w:pPr>
-            <w:r>
-              <w:rPr>
-                <w:bCs/>
-                <w:color w:val="000000" w:themeColor="text1"/>
-              </w:rPr>
-              <w:t>High Sound Power</w:t>
-            </w:r>
-          </w:p>
-        </w:tc>
-        <w:tc>
-          <w:tcPr>
-            <w:tcW w:w="4675" w:type="dxa"/>
-          </w:tcPr>
-          <w:p>
-            <w:pPr>
-              <w:jc w:val="center"/>
-              <w:rPr>
-                <w:bCs/>
-                <w:color w:val="000000" w:themeColor="text1"/>
-              </w:rPr>
-            </w:pPr>
-          </w:p>
-        </w:tc>
-      </w:tr>
-      <w:tr>
-        <w:tc>
-          <w:tcPr>
-            <w:tcW w:w="4675" w:type="dxa"/>
-          </w:tcPr>
-          <w:p>
-            <w:pPr>
-              <w:jc w:val="center"/>
-              <w:rPr>
-                <w:bCs/>
-                <w:color w:val="000000" w:themeColor="text1"/>
-              </w:rPr>
-            </w:pPr>
-            <w:r>
-              <w:rPr>
-                <w:bCs/>
-                <w:color w:val="000000" w:themeColor="text1"/>
-              </w:rPr>
-              <w:t>Good Tone Quality</w:t>
-            </w:r>
-          </w:p>
-        </w:tc>
-        <w:tc>
-          <w:tcPr>
-            <w:tcW w:w="4675" w:type="dxa"/>
-          </w:tcPr>
-          <w:p>
-            <w:pPr>
-              <w:jc w:val="center"/>
-              <w:rPr>
-                <w:bCs/>
-                <w:color w:val="000000" w:themeColor="text1"/>
-              </w:rPr>
-            </w:pPr>
           </w:p>
         </w:tc>
       </w:tr>
@@ -1303,7 +1335,6 @@
           <w:sz w:val="24"/>
           <w:szCs w:val="24"/>
         </w:rPr>
-        <w:lastRenderedPageBreak/>
         <w:t>The proposed project concept is a brass instrument synthesizer. Unlike a traditional synthesizer which attempts to recreate the entire frequency output spectrum of an instrument, this synthesizer will create musical tones by synthesizing fundamental frequencies, which are then passed into a physical brass instrument to create musical tones.</w:t>
       </w:r>
     </w:p>
@@ -1358,6 +1389,260 @@
         </w:rPr>
         <w:t xml:space="preserve"> </w:t>
       </w:r>
+    </w:p>
+    <w:p>
+      <w:pPr>
+        <w:rPr>
+          <w:rFonts w:ascii="Times New Roman" w:hAnsi="Times New Roman" w:cs="Times New Roman"/>
+          <w:bCs/>
+          <w:color w:val="000000" w:themeColor="text1"/>
+          <w:sz w:val="24"/>
+          <w:szCs w:val="24"/>
+        </w:rPr>
+      </w:pPr>
+    </w:p>
+    <w:p>
+      <w:pPr>
+        <w:rPr>
+          <w:rFonts w:ascii="Times New Roman" w:hAnsi="Times New Roman" w:cs="Times New Roman"/>
+          <w:bCs/>
+          <w:color w:val="000000" w:themeColor="text1"/>
+          <w:sz w:val="24"/>
+          <w:szCs w:val="24"/>
+        </w:rPr>
+      </w:pPr>
+      <w:r>
+        <w:rPr>
+          <w:rFonts w:ascii="Times New Roman" w:hAnsi="Times New Roman" w:cs="Times New Roman"/>
+          <w:b/>
+          <w:color w:val="000000" w:themeColor="text1"/>
+          <w:sz w:val="24"/>
+          <w:szCs w:val="24"/>
+        </w:rPr>
+        <w:t xml:space="preserve">What is the fundamental function of this system? </w:t>
+      </w:r>
+      <w:r>
+        <w:rPr>
+          <w:rFonts w:ascii="Times New Roman" w:hAnsi="Times New Roman" w:cs="Times New Roman"/>
+          <w:bCs/>
+          <w:color w:val="000000" w:themeColor="text1"/>
+          <w:sz w:val="24"/>
+          <w:szCs w:val="24"/>
+        </w:rPr>
+        <w:t xml:space="preserve"> </w:t>
+      </w:r>
+    </w:p>
+    <w:p>
+      <w:pPr>
+        <w:rPr>
+          <w:rFonts w:ascii="Times New Roman" w:hAnsi="Times New Roman" w:cs="Times New Roman"/>
+          <w:bCs/>
+          <w:color w:val="000000" w:themeColor="text1"/>
+          <w:sz w:val="24"/>
+          <w:szCs w:val="24"/>
+        </w:rPr>
+      </w:pPr>
+    </w:p>
+    <w:p>
+      <w:pPr>
+        <w:rPr>
+          <w:rFonts w:ascii="Times New Roman" w:hAnsi="Times New Roman" w:cs="Times New Roman"/>
+          <w:b/>
+          <w:color w:val="000000" w:themeColor="text1"/>
+          <w:sz w:val="24"/>
+          <w:szCs w:val="24"/>
+        </w:rPr>
+      </w:pPr>
+      <w:r>
+        <w:rPr>
+          <w:rFonts w:ascii="Times New Roman" w:hAnsi="Times New Roman" w:cs="Times New Roman"/>
+          <w:b/>
+          <w:color w:val="000000" w:themeColor="text1"/>
+          <w:sz w:val="24"/>
+          <w:szCs w:val="24"/>
+        </w:rPr>
+        <w:t>System description: is to have a system that is a combination of both professional’s advantages and software’s advantages. The desired system will be able to provide</w:t>
+      </w:r>
+    </w:p>
+    <w:p>
+      <w:pPr>
+        <w:pStyle w:val="ListParagraph"/>
+        <w:numPr>
+          <w:ilvl w:val="0"/>
+          <w:numId w:val="10"/>
+        </w:numPr>
+        <w:rPr>
+          <w:rFonts w:ascii="Times New Roman" w:hAnsi="Times New Roman" w:cs="Times New Roman"/>
+          <w:b/>
+          <w:color w:val="000000" w:themeColor="text1"/>
+          <w:sz w:val="24"/>
+          <w:szCs w:val="24"/>
+        </w:rPr>
+      </w:pPr>
+      <w:r>
+        <w:rPr>
+          <w:rFonts w:ascii="Times New Roman" w:hAnsi="Times New Roman" w:cs="Times New Roman"/>
+          <w:b/>
+          <w:color w:val="000000" w:themeColor="text1"/>
+          <w:sz w:val="24"/>
+          <w:szCs w:val="24"/>
+        </w:rPr>
+        <w:t>L</w:t>
+      </w:r>
+      <w:r>
+        <w:rPr>
+          <w:rFonts w:ascii="Times New Roman" w:hAnsi="Times New Roman" w:cs="Times New Roman"/>
+          <w:b/>
+          <w:color w:val="000000" w:themeColor="text1"/>
+          <w:sz w:val="24"/>
+          <w:szCs w:val="24"/>
+        </w:rPr>
+        <w:t>ow Music Production Costs</w:t>
+      </w:r>
+    </w:p>
+    <w:p>
+      <w:pPr>
+        <w:pStyle w:val="ListParagraph"/>
+        <w:numPr>
+          <w:ilvl w:val="0"/>
+          <w:numId w:val="10"/>
+        </w:numPr>
+        <w:rPr>
+          <w:rFonts w:ascii="Times New Roman" w:hAnsi="Times New Roman" w:cs="Times New Roman"/>
+          <w:bCs/>
+          <w:color w:val="000000" w:themeColor="text1"/>
+          <w:sz w:val="24"/>
+          <w:szCs w:val="24"/>
+        </w:rPr>
+      </w:pPr>
+      <w:r>
+        <w:rPr>
+          <w:rFonts w:ascii="Times New Roman" w:hAnsi="Times New Roman" w:cs="Times New Roman"/>
+          <w:b/>
+          <w:color w:val="000000" w:themeColor="text1"/>
+          <w:sz w:val="24"/>
+          <w:szCs w:val="24"/>
+        </w:rPr>
+        <w:t xml:space="preserve"> </w:t>
+      </w:r>
+      <w:r>
+        <w:rPr>
+          <w:rFonts w:ascii="Times New Roman" w:hAnsi="Times New Roman" w:cs="Times New Roman"/>
+          <w:b/>
+          <w:color w:val="000000" w:themeColor="text1"/>
+          <w:sz w:val="24"/>
+          <w:szCs w:val="24"/>
+        </w:rPr>
+        <w:t>Large Frequency Range</w:t>
+      </w:r>
+    </w:p>
+    <w:p>
+      <w:pPr>
+        <w:pStyle w:val="ListParagraph"/>
+        <w:numPr>
+          <w:ilvl w:val="0"/>
+          <w:numId w:val="10"/>
+        </w:numPr>
+        <w:rPr>
+          <w:rFonts w:ascii="Times New Roman" w:hAnsi="Times New Roman" w:cs="Times New Roman"/>
+          <w:bCs/>
+          <w:color w:val="000000" w:themeColor="text1"/>
+          <w:sz w:val="24"/>
+          <w:szCs w:val="24"/>
+        </w:rPr>
+      </w:pPr>
+      <w:r>
+        <w:rPr>
+          <w:rFonts w:ascii="Times New Roman" w:hAnsi="Times New Roman" w:cs="Times New Roman"/>
+          <w:b/>
+          <w:color w:val="000000" w:themeColor="text1"/>
+          <w:sz w:val="24"/>
+          <w:szCs w:val="24"/>
+        </w:rPr>
+        <w:t>High Playing Speeds</w:t>
+      </w:r>
+    </w:p>
+    <w:p>
+      <w:pPr>
+        <w:pStyle w:val="ListParagraph"/>
+        <w:numPr>
+          <w:ilvl w:val="0"/>
+          <w:numId w:val="10"/>
+        </w:numPr>
+        <w:rPr>
+          <w:rFonts w:ascii="Times New Roman" w:hAnsi="Times New Roman" w:cs="Times New Roman"/>
+          <w:bCs/>
+          <w:color w:val="000000" w:themeColor="text1"/>
+          <w:sz w:val="24"/>
+          <w:szCs w:val="24"/>
+        </w:rPr>
+      </w:pPr>
+      <w:r>
+        <w:rPr>
+          <w:rFonts w:ascii="Times New Roman" w:hAnsi="Times New Roman" w:cs="Times New Roman"/>
+          <w:b/>
+          <w:color w:val="000000" w:themeColor="text1"/>
+          <w:sz w:val="24"/>
+          <w:szCs w:val="24"/>
+        </w:rPr>
+        <w:t>High Sound Power</w:t>
+      </w:r>
+    </w:p>
+    <w:p>
+      <w:pPr>
+        <w:pStyle w:val="ListParagraph"/>
+        <w:numPr>
+          <w:ilvl w:val="0"/>
+          <w:numId w:val="10"/>
+        </w:numPr>
+        <w:rPr>
+          <w:rFonts w:ascii="Times New Roman" w:hAnsi="Times New Roman" w:cs="Times New Roman"/>
+          <w:bCs/>
+          <w:color w:val="000000" w:themeColor="text1"/>
+          <w:sz w:val="24"/>
+          <w:szCs w:val="24"/>
+        </w:rPr>
+      </w:pPr>
+      <w:r>
+        <w:rPr>
+          <w:rFonts w:ascii="Times New Roman" w:hAnsi="Times New Roman" w:cs="Times New Roman"/>
+          <w:b/>
+          <w:color w:val="000000" w:themeColor="text1"/>
+          <w:sz w:val="24"/>
+          <w:szCs w:val="24"/>
+        </w:rPr>
+        <w:t>Good Tone Quality</w:t>
+      </w:r>
+      <w:r>
+        <w:rPr>
+          <w:bCs/>
+          <w:color w:val="4472C4" w:themeColor="accent5"/>
+        </w:rPr>
+        <w:t xml:space="preserve">  </w:t>
+      </w:r>
+    </w:p>
+    <w:p>
+      <w:pPr>
+        <w:ind w:left="60"/>
+        <w:rPr>
+          <w:rFonts w:ascii="Times New Roman" w:hAnsi="Times New Roman" w:cs="Times New Roman"/>
+          <w:bCs/>
+          <w:color w:val="000000" w:themeColor="text1"/>
+          <w:sz w:val="24"/>
+          <w:szCs w:val="24"/>
+        </w:rPr>
+      </w:pPr>
+    </w:p>
+    <w:p>
+      <w:pPr>
+        <w:rPr>
+          <w:rFonts w:ascii="Times New Roman" w:hAnsi="Times New Roman" w:cs="Times New Roman"/>
+          <w:bCs/>
+          <w:color w:val="000000" w:themeColor="text1"/>
+          <w:sz w:val="24"/>
+          <w:szCs w:val="24"/>
+        </w:rPr>
+      </w:pPr>
       <w:r>
         <w:rPr>
           <w:rFonts w:ascii="Times New Roman" w:hAnsi="Times New Roman" w:cs="Times New Roman"/>
@@ -1433,29 +1718,29 @@
           <w:szCs w:val="24"/>
           <w:highlight w:val="yellow"/>
         </w:rPr>
-        <w:t xml:space="preserve"> acoustic</w:t>
+        <w:t xml:space="preserve"> </w:t>
       </w:r>
       <w:r>
         <w:rPr>
           <w:rFonts w:ascii="Times New Roman" w:hAnsi="Times New Roman" w:cs="Times New Roman"/>
           <w:bCs/>
-          <w:color w:val="000000" w:themeColor="text1"/>
+          <w:color w:val="FF0000"/>
           <w:sz w:val="24"/>
           <w:szCs w:val="24"/>
           <w:highlight w:val="yellow"/>
         </w:rPr>
-        <w:t xml:space="preserve"> input at </w:t>
+        <w:t>acoustic</w:t>
       </w:r>
       <w:r>
         <w:rPr>
           <w:rFonts w:ascii="Times New Roman" w:hAnsi="Times New Roman" w:cs="Times New Roman"/>
           <w:bCs/>
-          <w:color w:val="000000" w:themeColor="text1"/>
+          <w:color w:val="FF0000"/>
           <w:sz w:val="24"/>
           <w:szCs w:val="24"/>
           <w:highlight w:val="yellow"/>
         </w:rPr>
-        <w:t>a sufficient</w:t>
+        <w:t xml:space="preserve"> input </w:t>
       </w:r>
       <w:r>
         <w:rPr>
@@ -1466,7 +1751,7 @@
           <w:szCs w:val="24"/>
           <w:highlight w:val="yellow"/>
         </w:rPr>
-        <w:t xml:space="preserve"> frequency a</w:t>
+        <w:t xml:space="preserve">at </w:t>
       </w:r>
       <w:r>
         <w:rPr>
@@ -1477,7 +1762,7 @@
           <w:szCs w:val="24"/>
           <w:highlight w:val="yellow"/>
         </w:rPr>
-        <w:t xml:space="preserve">nd </w:t>
+        <w:t>a sufficient</w:t>
       </w:r>
       <w:r>
         <w:rPr>
@@ -1488,7 +1773,7 @@
           <w:szCs w:val="24"/>
           <w:highlight w:val="yellow"/>
         </w:rPr>
-        <w:t>power</w:t>
+        <w:t xml:space="preserve"> frequency a</w:t>
       </w:r>
       <w:r>
         <w:rPr>
@@ -1499,7 +1784,7 @@
           <w:szCs w:val="24"/>
           <w:highlight w:val="yellow"/>
         </w:rPr>
-        <w:t xml:space="preserve"> level</w:t>
+        <w:t xml:space="preserve">nd </w:t>
       </w:r>
       <w:r>
         <w:rPr>
@@ -1510,7 +1795,7 @@
           <w:szCs w:val="24"/>
           <w:highlight w:val="yellow"/>
         </w:rPr>
-        <w:t xml:space="preserve"> such that the </w:t>
+        <w:t>power</w:t>
       </w:r>
       <w:r>
         <w:rPr>
@@ -1521,7 +1806,7 @@
           <w:szCs w:val="24"/>
           <w:highlight w:val="yellow"/>
         </w:rPr>
-        <w:t xml:space="preserve">air column within the brass instrument resonates at its </w:t>
+        <w:t xml:space="preserve"> level</w:t>
       </w:r>
       <w:r>
         <w:rPr>
@@ -1532,7 +1817,7 @@
           <w:szCs w:val="24"/>
           <w:highlight w:val="yellow"/>
         </w:rPr>
-        <w:t>intended</w:t>
+        <w:t xml:space="preserve"> such that the </w:t>
       </w:r>
       <w:r>
         <w:rPr>
@@ -1543,7 +1828,7 @@
           <w:szCs w:val="24"/>
           <w:highlight w:val="yellow"/>
         </w:rPr>
-        <w:t xml:space="preserve"> set of resonance frequencies.</w:t>
+        <w:t xml:space="preserve">air column within the brass instrument resonates at its </w:t>
       </w:r>
       <w:r>
         <w:rPr>
@@ -1554,7 +1839,7 @@
           <w:szCs w:val="24"/>
           <w:highlight w:val="yellow"/>
         </w:rPr>
-        <w:t xml:space="preserve"> Achieving this objective will allow another</w:t>
+        <w:t>intended</w:t>
       </w:r>
       <w:r>
         <w:rPr>
@@ -1565,7 +1850,7 @@
           <w:szCs w:val="24"/>
           <w:highlight w:val="yellow"/>
         </w:rPr>
-        <w:t xml:space="preserve"> primary</w:t>
+        <w:t xml:space="preserve"> set of resonance frequencies.</w:t>
       </w:r>
       <w:r>
         <w:rPr>
@@ -1576,48 +1861,81 @@
           <w:szCs w:val="24"/>
           <w:highlight w:val="yellow"/>
         </w:rPr>
-        <w:t xml:space="preserve"> objective to be pursued, which is the ability to resonate the air column at a musically useful set of discrete fundamental frequencies.</w:t>
+        <w:t xml:space="preserve"> </w:t>
       </w:r>
       <w:r>
         <w:rPr>
           <w:rFonts w:ascii="Times New Roman" w:hAnsi="Times New Roman" w:cs="Times New Roman"/>
           <w:bCs/>
-          <w:color w:val="000000" w:themeColor="text1"/>
+          <w:color w:val="FF0000"/>
           <w:sz w:val="24"/>
           <w:szCs w:val="24"/>
-        </w:rPr>
-        <w:t xml:space="preserve"> </w:t>
-      </w:r>
-    </w:p>
-    <w:p>
-      <w:pPr>
+          <w:highlight w:val="yellow"/>
+        </w:rPr>
+        <w:t>Achieving this objective will allow another</w:t>
+      </w:r>
+      <w:r>
         <w:rPr>
           <w:rFonts w:ascii="Times New Roman" w:hAnsi="Times New Roman" w:cs="Times New Roman"/>
           <w:bCs/>
-          <w:color w:val="000000" w:themeColor="text1"/>
+          <w:color w:val="FF0000"/>
           <w:sz w:val="24"/>
           <w:szCs w:val="24"/>
-        </w:rPr>
-      </w:pPr>
-    </w:p>
-    <w:p>
-      <w:pPr>
+          <w:highlight w:val="yellow"/>
+        </w:rPr>
+        <w:t xml:space="preserve"> primary</w:t>
+      </w:r>
+      <w:r>
         <w:rPr>
           <w:rFonts w:ascii="Times New Roman" w:hAnsi="Times New Roman" w:cs="Times New Roman"/>
           <w:bCs/>
-          <w:color w:val="000000" w:themeColor="text1"/>
+          <w:color w:val="FF0000"/>
           <w:sz w:val="24"/>
           <w:szCs w:val="24"/>
-        </w:rPr>
-      </w:pPr>
+          <w:highlight w:val="yellow"/>
+        </w:rPr>
+        <w:t xml:space="preserve"> objective to be pursued, which is the ability to resonate the air column at a musically useful set of discrete fundamental frequencies.</w:t>
+      </w:r>
       <w:r>
         <w:rPr>
           <w:rFonts w:ascii="Times New Roman" w:hAnsi="Times New Roman" w:cs="Times New Roman"/>
           <w:bCs/>
-          <w:color w:val="000000" w:themeColor="text1"/>
+          <w:color w:val="FF0000"/>
           <w:sz w:val="24"/>
           <w:szCs w:val="24"/>
         </w:rPr>
+        <w:t xml:space="preserve"> </w:t>
+      </w:r>
+    </w:p>
+    <w:p>
+      <w:pPr>
+        <w:rPr>
+          <w:rFonts w:ascii="Times New Roman" w:hAnsi="Times New Roman" w:cs="Times New Roman"/>
+          <w:bCs/>
+          <w:color w:val="000000" w:themeColor="text1"/>
+          <w:sz w:val="24"/>
+          <w:szCs w:val="24"/>
+        </w:rPr>
+      </w:pPr>
+    </w:p>
+    <w:p>
+      <w:pPr>
+        <w:rPr>
+          <w:rFonts w:ascii="Times New Roman" w:hAnsi="Times New Roman" w:cs="Times New Roman"/>
+          <w:bCs/>
+          <w:color w:val="000000" w:themeColor="text1"/>
+          <w:sz w:val="24"/>
+          <w:szCs w:val="24"/>
+        </w:rPr>
+      </w:pPr>
+      <w:r>
+        <w:rPr>
+          <w:rFonts w:ascii="Times New Roman" w:hAnsi="Times New Roman" w:cs="Times New Roman"/>
+          <w:bCs/>
+          <w:color w:val="000000" w:themeColor="text1"/>
+          <w:sz w:val="24"/>
+          <w:szCs w:val="24"/>
+        </w:rPr>
         <w:tab/>
         <w:t>Users: Music Producers, Recording Studios, Music Composers.</w:t>
       </w:r>
@@ -1675,23 +1993,145 @@
           <w:szCs w:val="24"/>
         </w:rPr>
       </w:pPr>
-      <w:r>
+    </w:p>
+    <w:p>
+      <w:pPr>
         <w:rPr>
           <w:rFonts w:ascii="Times New Roman" w:hAnsi="Times New Roman" w:cs="Times New Roman"/>
           <w:bCs/>
-          <w:noProof/>
           <w:color w:val="000000" w:themeColor="text1"/>
           <w:sz w:val="24"/>
           <w:szCs w:val="24"/>
         </w:rPr>
+      </w:pPr>
+    </w:p>
+    <w:p>
+      <w:pPr>
+        <w:rPr>
+          <w:rFonts w:ascii="Times New Roman" w:hAnsi="Times New Roman" w:cs="Times New Roman"/>
+          <w:bCs/>
+          <w:color w:val="000000" w:themeColor="text1"/>
+          <w:sz w:val="24"/>
+          <w:szCs w:val="24"/>
+        </w:rPr>
+      </w:pPr>
+    </w:p>
+    <w:p>
+      <w:pPr>
+        <w:rPr>
+          <w:rFonts w:ascii="Times New Roman" w:hAnsi="Times New Roman" w:cs="Times New Roman"/>
+          <w:bCs/>
+          <w:color w:val="000000" w:themeColor="text1"/>
+          <w:sz w:val="24"/>
+          <w:szCs w:val="24"/>
+        </w:rPr>
+      </w:pPr>
+    </w:p>
+    <w:p>
+      <w:pPr>
+        <w:rPr>
+          <w:rFonts w:ascii="Times New Roman" w:hAnsi="Times New Roman" w:cs="Times New Roman"/>
+          <w:bCs/>
+          <w:color w:val="000000" w:themeColor="text1"/>
+          <w:sz w:val="24"/>
+          <w:szCs w:val="24"/>
+        </w:rPr>
+      </w:pPr>
+    </w:p>
+    <w:p>
+      <w:pPr>
+        <w:rPr>
+          <w:rFonts w:ascii="Times New Roman" w:hAnsi="Times New Roman" w:cs="Times New Roman"/>
+          <w:bCs/>
+          <w:color w:val="000000" w:themeColor="text1"/>
+          <w:sz w:val="24"/>
+          <w:szCs w:val="24"/>
+        </w:rPr>
+      </w:pPr>
+    </w:p>
+    <w:p>
+      <w:pPr>
+        <w:rPr>
+          <w:rFonts w:ascii="Times New Roman" w:hAnsi="Times New Roman" w:cs="Times New Roman"/>
+          <w:bCs/>
+          <w:color w:val="000000" w:themeColor="text1"/>
+          <w:sz w:val="24"/>
+          <w:szCs w:val="24"/>
+        </w:rPr>
+      </w:pPr>
+    </w:p>
+    <w:p>
+      <w:pPr>
+        <w:rPr>
+          <w:rFonts w:ascii="Times New Roman" w:hAnsi="Times New Roman" w:cs="Times New Roman"/>
+          <w:bCs/>
+          <w:color w:val="000000" w:themeColor="text1"/>
+          <w:sz w:val="24"/>
+          <w:szCs w:val="24"/>
+        </w:rPr>
+      </w:pPr>
+    </w:p>
+    <w:p>
+      <w:pPr>
+        <w:rPr>
+          <w:rFonts w:ascii="Times New Roman" w:hAnsi="Times New Roman" w:cs="Times New Roman"/>
+          <w:bCs/>
+          <w:color w:val="000000" w:themeColor="text1"/>
+          <w:sz w:val="24"/>
+          <w:szCs w:val="24"/>
+        </w:rPr>
+      </w:pPr>
+    </w:p>
+    <w:p>
+      <w:pPr>
+        <w:rPr>
+          <w:rFonts w:ascii="Times New Roman" w:hAnsi="Times New Roman" w:cs="Times New Roman"/>
+          <w:bCs/>
+          <w:color w:val="000000" w:themeColor="text1"/>
+          <w:sz w:val="24"/>
+          <w:szCs w:val="24"/>
+        </w:rPr>
+      </w:pPr>
+    </w:p>
+    <w:p>
+      <w:pPr>
+        <w:rPr>
+          <w:rFonts w:ascii="Times New Roman" w:hAnsi="Times New Roman" w:cs="Times New Roman"/>
+          <w:bCs/>
+          <w:color w:val="000000" w:themeColor="text1"/>
+          <w:sz w:val="24"/>
+          <w:szCs w:val="24"/>
+        </w:rPr>
+      </w:pPr>
+    </w:p>
+    <w:p>
+      <w:pPr>
+        <w:rPr>
+          <w:rFonts w:ascii="Times New Roman" w:hAnsi="Times New Roman" w:cs="Times New Roman"/>
+          <w:bCs/>
+          <w:color w:val="000000" w:themeColor="text1"/>
+          <w:sz w:val="24"/>
+          <w:szCs w:val="24"/>
+        </w:rPr>
+      </w:pPr>
+      <w:r>
+        <w:rPr>
+          <w:rFonts w:ascii="Times New Roman" w:hAnsi="Times New Roman" w:cs="Times New Roman"/>
+          <w:bCs/>
+          <w:noProof/>
+          <w:color w:val="000000" w:themeColor="text1"/>
+          <w:sz w:val="24"/>
+          <w:szCs w:val="24"/>
+        </w:rPr>
+        <w:lastRenderedPageBreak/>
         <w:drawing>
-          <wp:anchor distT="0" distB="0" distL="114300" distR="114300" simplePos="0" relativeHeight="251658240" behindDoc="1" locked="0" layoutInCell="1" allowOverlap="1" wp14:anchorId="6EC718BC" wp14:editId="6754FC02">
+          <wp:anchor distT="0" distB="0" distL="114300" distR="114300" simplePos="0" relativeHeight="251658240" behindDoc="1" locked="0" layoutInCell="1" allowOverlap="1" wp14:anchorId="6EC718BC" wp14:editId="223F68B0">
             <wp:simplePos x="0" y="0"/>
-            <wp:positionH relativeFrom="column">
-              <wp:posOffset>-680117</wp:posOffset>
+            <wp:positionH relativeFrom="margin">
+              <wp:align>center</wp:align>
             </wp:positionH>
             <wp:positionV relativeFrom="paragraph">
-              <wp:posOffset>224790</wp:posOffset>
+              <wp:posOffset>-365245</wp:posOffset>
             </wp:positionV>
             <wp:extent cx="7432707" cy="3981450"/>
             <wp:effectExtent l="0" t="0" r="0" b="0"/>
@@ -1721,7 +2161,7 @@
                   <pic:spPr bwMode="auto">
                     <a:xfrm>
                       <a:off x="0" y="0"/>
-                      <a:ext cx="7435033" cy="3982696"/>
+                      <a:ext cx="7432707" cy="3981450"/>
                     </a:xfrm>
                     <a:prstGeom prst="rect">
                       <a:avLst/>
@@ -1978,45 +2418,23 @@
           <w:szCs w:val="24"/>
         </w:rPr>
       </w:pPr>
-    </w:p>
-    <w:p>
-      <w:pPr>
+      <w:r>
         <w:rPr>
           <w:rFonts w:ascii="Times New Roman" w:hAnsi="Times New Roman" w:cs="Times New Roman"/>
           <w:bCs/>
+          <w:noProof/>
           <w:color w:val="000000" w:themeColor="text1"/>
           <w:sz w:val="24"/>
           <w:szCs w:val="24"/>
         </w:rPr>
-      </w:pPr>
-    </w:p>
-    <w:p>
-      <w:pPr>
-        <w:rPr>
-          <w:rFonts w:ascii="Times New Roman" w:hAnsi="Times New Roman" w:cs="Times New Roman"/>
-          <w:bCs/>
-          <w:color w:val="000000" w:themeColor="text1"/>
-          <w:sz w:val="24"/>
-          <w:szCs w:val="24"/>
-        </w:rPr>
-      </w:pPr>
-      <w:r>
-        <w:rPr>
-          <w:rFonts w:ascii="Times New Roman" w:hAnsi="Times New Roman" w:cs="Times New Roman"/>
-          <w:bCs/>
-          <w:noProof/>
-          <w:color w:val="000000" w:themeColor="text1"/>
-          <w:sz w:val="24"/>
-          <w:szCs w:val="24"/>
-        </w:rPr>
         <w:drawing>
-          <wp:anchor distT="0" distB="0" distL="114300" distR="114300" simplePos="0" relativeHeight="251659264" behindDoc="1" locked="0" layoutInCell="1" allowOverlap="1" wp14:anchorId="3F477E53" wp14:editId="68984612">
+          <wp:anchor distT="0" distB="0" distL="114300" distR="114300" simplePos="0" relativeHeight="251659264" behindDoc="1" locked="0" layoutInCell="1" allowOverlap="1" wp14:anchorId="3F477E53" wp14:editId="2B714F03">
             <wp:simplePos x="0" y="0"/>
-            <wp:positionH relativeFrom="column">
-              <wp:posOffset>-91440</wp:posOffset>
+            <wp:positionH relativeFrom="margin">
+              <wp:align>left</wp:align>
             </wp:positionH>
             <wp:positionV relativeFrom="paragraph">
-              <wp:posOffset>137795</wp:posOffset>
+              <wp:posOffset>30288</wp:posOffset>
             </wp:positionV>
             <wp:extent cx="1949876" cy="1188720"/>
             <wp:effectExtent l="19050" t="19050" r="12700" b="11430"/>
@@ -2103,7 +2521,9 @@
           <w:szCs w:val="24"/>
         </w:rPr>
       </w:pPr>
-      <w:r>
+    </w:p>
+    <w:p>
+      <w:pPr>
         <w:rPr>
           <w:rFonts w:ascii="Times New Roman" w:hAnsi="Times New Roman" w:cs="Times New Roman"/>
           <w:bCs/>
@@ -2111,9 +2531,7 @@
           <w:sz w:val="24"/>
           <w:szCs w:val="24"/>
         </w:rPr>
-        <w:lastRenderedPageBreak/>
-        <w:t>System Modules:</w:t>
-      </w:r>
+      </w:pPr>
     </w:p>
     <w:p>
       <w:pPr>
@@ -2136,7 +2554,9 @@
           <w:szCs w:val="24"/>
         </w:rPr>
       </w:pPr>
-      <w:r>
+    </w:p>
+    <w:p>
+      <w:pPr>
         <w:rPr>
           <w:rFonts w:ascii="Times New Roman" w:hAnsi="Times New Roman" w:cs="Times New Roman"/>
           <w:bCs/>
@@ -2144,6 +2564,69 @@
           <w:sz w:val="24"/>
           <w:szCs w:val="24"/>
         </w:rPr>
+      </w:pPr>
+    </w:p>
+    <w:p>
+      <w:pPr>
+        <w:rPr>
+          <w:rFonts w:ascii="Times New Roman" w:hAnsi="Times New Roman" w:cs="Times New Roman"/>
+          <w:bCs/>
+          <w:color w:val="000000" w:themeColor="text1"/>
+          <w:sz w:val="24"/>
+          <w:szCs w:val="24"/>
+        </w:rPr>
+      </w:pPr>
+    </w:p>
+    <w:p>
+      <w:pPr>
+        <w:rPr>
+          <w:rFonts w:ascii="Times New Roman" w:hAnsi="Times New Roman" w:cs="Times New Roman"/>
+          <w:bCs/>
+          <w:color w:val="000000" w:themeColor="text1"/>
+          <w:sz w:val="24"/>
+          <w:szCs w:val="24"/>
+        </w:rPr>
+      </w:pPr>
+      <w:r>
+        <w:rPr>
+          <w:rFonts w:ascii="Times New Roman" w:hAnsi="Times New Roman" w:cs="Times New Roman"/>
+          <w:bCs/>
+          <w:color w:val="000000" w:themeColor="text1"/>
+          <w:sz w:val="24"/>
+          <w:szCs w:val="24"/>
+        </w:rPr>
+        <w:t>System Modules:</w:t>
+      </w:r>
+    </w:p>
+    <w:p>
+      <w:pPr>
+        <w:rPr>
+          <w:rFonts w:ascii="Times New Roman" w:hAnsi="Times New Roman" w:cs="Times New Roman"/>
+          <w:bCs/>
+          <w:color w:val="000000" w:themeColor="text1"/>
+          <w:sz w:val="24"/>
+          <w:szCs w:val="24"/>
+        </w:rPr>
+      </w:pPr>
+    </w:p>
+    <w:p>
+      <w:pPr>
+        <w:rPr>
+          <w:rFonts w:ascii="Times New Roman" w:hAnsi="Times New Roman" w:cs="Times New Roman"/>
+          <w:bCs/>
+          <w:color w:val="000000" w:themeColor="text1"/>
+          <w:sz w:val="24"/>
+          <w:szCs w:val="24"/>
+        </w:rPr>
+      </w:pPr>
+      <w:r>
+        <w:rPr>
+          <w:rFonts w:ascii="Times New Roman" w:hAnsi="Times New Roman" w:cs="Times New Roman"/>
+          <w:bCs/>
+          <w:color w:val="000000" w:themeColor="text1"/>
+          <w:sz w:val="24"/>
+          <w:szCs w:val="24"/>
+        </w:rPr>
         <w:tab/>
         <w:t>-Control CPU Module (green in diagram)</w:t>
       </w:r>
@@ -2523,6 +3006,7 @@
           <w:bCs/>
           <w:color w:val="000000" w:themeColor="text1"/>
         </w:rPr>
+        <w:lastRenderedPageBreak/>
         <w:tab/>
         <w:t>-Sound Output Module</w:t>
       </w:r>
@@ -2754,10 +3238,75 @@
     <w:p>
       <w:pPr>
         <w:rPr>
-          <w:bCs/>
-          <w:color w:val="000000" w:themeColor="text1"/>
-        </w:rPr>
-      </w:pPr>
+          <w:b/>
+          <w:bCs/>
+          <w:color w:val="2E74B5" w:themeColor="accent1" w:themeShade="BF"/>
+        </w:rPr>
+      </w:pPr>
+      <w:r>
+        <w:rPr>
+          <w:b/>
+          <w:bCs/>
+          <w:color w:val="2E74B5" w:themeColor="accent1" w:themeShade="BF"/>
+        </w:rPr>
+        <w:t>Define a notional performance constraints</w:t>
+      </w:r>
+    </w:p>
+    <w:p>
+      <w:pPr>
+        <w:rPr>
+          <w:bCs/>
+          <w:color w:val="000000" w:themeColor="text1"/>
+        </w:rPr>
+      </w:pPr>
+      <w:r>
+        <w:rPr>
+          <w:bCs/>
+          <w:noProof/>
+          <w:color w:val="000000" w:themeColor="text1"/>
+        </w:rPr>
+        <w:drawing>
+          <wp:inline distT="0" distB="0" distL="0" distR="0" wp14:anchorId="5D64E97E" wp14:editId="3F3B35BA">
+            <wp:extent cx="3971925" cy="2609850"/>
+            <wp:effectExtent l="0" t="0" r="9525" b="0"/>
+            <wp:docPr id="3" name="Picture 3" descr="A close up of a logo&#10;&#10;Description automatically generated"/>
+            <wp:cNvGraphicFramePr>
+              <a:graphicFrameLocks xmlns:a="http://schemas.openxmlformats.org/drawingml/2006/main" noChangeAspect="1"/>
+            </wp:cNvGraphicFramePr>
+            <a:graphic xmlns:a="http://schemas.openxmlformats.org/drawingml/2006/main">
+              <a:graphicData uri="http://schemas.openxmlformats.org/drawingml/2006/picture">
+                <pic:pic xmlns:pic="http://schemas.openxmlformats.org/drawingml/2006/picture">
+                  <pic:nvPicPr>
+                    <pic:cNvPr id="3" name="Picture 3" descr="A close up of a logo&#10;&#10;Description automatically generated"/>
+                    <pic:cNvPicPr/>
+                  </pic:nvPicPr>
+                  <pic:blipFill>
+                    <a:blip r:embed="rId9">
+                      <a:extLst>
+                        <a:ext uri="{28A0092B-C50C-407E-A947-70E740481C1C}">
+                          <a14:useLocalDpi xmlns:a14="http://schemas.microsoft.com/office/drawing/2010/main" val="0"/>
+                        </a:ext>
+                      </a:extLst>
+                    </a:blip>
+                    <a:stretch>
+                      <a:fillRect/>
+                    </a:stretch>
+                  </pic:blipFill>
+                  <pic:spPr>
+                    <a:xfrm>
+                      <a:off x="0" y="0"/>
+                      <a:ext cx="3971925" cy="2609850"/>
+                    </a:xfrm>
+                    <a:prstGeom prst="rect">
+                      <a:avLst/>
+                    </a:prstGeom>
+                  </pic:spPr>
+                </pic:pic>
+              </a:graphicData>
+            </a:graphic>
+          </wp:inline>
+        </w:drawing>
+      </w:r>
     </w:p>
     <w:p>
       <w:pPr>
@@ -2880,25 +3429,7 @@
           <w:rFonts w:ascii="Arial" w:hAnsi="Arial" w:cs="Arial"/>
           <w:shd w:val="clear" w:color="auto" w:fill="F2F2F2"/>
         </w:rPr>
-        <w:t>•</w:t>
-      </w:r>
-      <w:proofErr w:type="spellStart"/>
-      <w:r>
-        <w:rPr>
-          <w:rStyle w:val="textlayer--absolute"/>
-          <w:rFonts w:ascii="Arial" w:hAnsi="Arial" w:cs="Arial"/>
-          <w:shd w:val="clear" w:color="auto" w:fill="F2F2F2"/>
-        </w:rPr>
-        <w:t>Idenfity</w:t>
-      </w:r>
-      <w:proofErr w:type="spellEnd"/>
-      <w:r>
-        <w:rPr>
-          <w:rStyle w:val="textlayer--absolute"/>
-          <w:rFonts w:ascii="Arial" w:hAnsi="Arial" w:cs="Arial"/>
-          <w:shd w:val="clear" w:color="auto" w:fill="F2F2F2"/>
-        </w:rPr>
-        <w:t xml:space="preserve"> who will be the users</w:t>
+        <w:t>•Idenfity who will be the users</w:t>
       </w:r>
     </w:p>
     <w:p>
@@ -3041,6 +3572,7 @@
         <w:rPr>
           <w:color w:val="000000" w:themeColor="text1"/>
         </w:rPr>
+        <w:lastRenderedPageBreak/>
         <w:t>I</w:t>
       </w:r>
       <w:r>
@@ -3299,6 +3831,13 @@
     <w:p>
       <w:pPr>
         <w:rPr>
+          <w:color w:val="000000" w:themeColor="text1"/>
+        </w:rPr>
+      </w:pPr>
+    </w:p>
+    <w:p>
+      <w:pPr>
+        <w:rPr>
           <w:b/>
         </w:rPr>
       </w:pPr>
@@ -3475,21 +4014,7 @@
         <w:rPr>
           <w:i/>
         </w:rPr>
-        <w:t xml:space="preserve">note: the system you build will likely be a limited prototype that does not have to meet environmental </w:t>
-      </w:r>
-      <w:proofErr w:type="spellStart"/>
-      <w:r>
-        <w:rPr>
-          <w:i/>
-        </w:rPr>
-        <w:t>contstraints</w:t>
-      </w:r>
-      <w:proofErr w:type="spellEnd"/>
-      <w:r>
-        <w:rPr>
-          <w:i/>
-        </w:rPr>
-        <w:t>.</w:t>
+        <w:t>note: the system you build will likely be a limited prototype that does not have to meet environmental contstraints.</w:t>
       </w:r>
     </w:p>
     <w:p>
@@ -3626,21 +4151,7 @@
         <w:rPr>
           <w:color w:val="000000" w:themeColor="text1"/>
         </w:rPr>
-        <w:t xml:space="preserve">you are going </w:t>
-      </w:r>
-      <w:proofErr w:type="spellStart"/>
-      <w:r>
-        <w:rPr>
-          <w:color w:val="000000" w:themeColor="text1"/>
-        </w:rPr>
-        <w:t>t</w:t>
-      </w:r>
-      <w:proofErr w:type="spellEnd"/>
-      <w:r>
-        <w:rPr>
-          <w:color w:val="000000" w:themeColor="text1"/>
-        </w:rPr>
-        <w:t xml:space="preserve"> build. </w:t>
+        <w:t xml:space="preserve">you are going t build. </w:t>
       </w:r>
     </w:p>
     <w:p>
@@ -3796,15 +4307,170 @@
     <w:p/>
     <w:p>
       <w:pPr>
-        <w:rPr>
-          <w:b/>
-        </w:rPr>
-      </w:pPr>
-      <w:r>
-        <w:rPr>
-          <w:b/>
+        <w:pStyle w:val="ListParagraph"/>
+        <w:numPr>
+          <w:ilvl w:val="0"/>
+          <w:numId w:val="7"/>
+        </w:numPr>
+        <w:rPr>
+          <w:b/>
+          <w:bCs/>
+          <w:color w:val="2E74B5" w:themeColor="accent1" w:themeShade="BF"/>
+          <w:u w:val="single"/>
+        </w:rPr>
+      </w:pPr>
+      <w:r>
+        <w:rPr>
+          <w:b/>
+          <w:bCs/>
+          <w:color w:val="2E74B5" w:themeColor="accent1" w:themeShade="BF"/>
+          <w:u w:val="single"/>
+        </w:rPr>
+        <w:t>Technical knowledge</w:t>
+      </w:r>
+    </w:p>
+    <w:p>
+      <w:pPr>
+        <w:pStyle w:val="ListParagraph"/>
+        <w:numPr>
+          <w:ilvl w:val="1"/>
+          <w:numId w:val="7"/>
+        </w:numPr>
+        <w:rPr>
+          <w:b/>
+          <w:bCs/>
+          <w:color w:val="2E74B5" w:themeColor="accent1" w:themeShade="BF"/>
+        </w:rPr>
+      </w:pPr>
+      <w:r>
+        <w:rPr>
+          <w:b/>
+          <w:bCs/>
+          <w:color w:val="2E74B5" w:themeColor="accent1" w:themeShade="BF"/>
         </w:rPr>
         <w:lastRenderedPageBreak/>
+        <w:t>Audio signal</w:t>
+      </w:r>
+    </w:p>
+    <w:p>
+      <w:pPr>
+        <w:pStyle w:val="ListParagraph"/>
+        <w:numPr>
+          <w:ilvl w:val="1"/>
+          <w:numId w:val="7"/>
+        </w:numPr>
+        <w:rPr>
+          <w:b/>
+          <w:bCs/>
+          <w:color w:val="2E74B5" w:themeColor="accent1" w:themeShade="BF"/>
+        </w:rPr>
+      </w:pPr>
+      <w:r>
+        <w:rPr>
+          <w:b/>
+          <w:bCs/>
+          <w:color w:val="2E74B5" w:themeColor="accent1" w:themeShade="BF"/>
+        </w:rPr>
+        <w:t>Limited knowledge in embedded system: programming, interfacing. Undecided CPU: Arm cortex u</w:t>
+      </w:r>
+      <w:r>
+        <w:rPr>
+          <w:b/>
+          <w:bCs/>
+          <w:color w:val="2E74B5" w:themeColor="accent1" w:themeShade="BF"/>
+        </w:rPr>
+        <w:t>controller</w:t>
+      </w:r>
+      <w:r>
+        <w:rPr>
+          <w:b/>
+          <w:bCs/>
+          <w:color w:val="2E74B5" w:themeColor="accent1" w:themeShade="BF"/>
+        </w:rPr>
+        <w:t xml:space="preserve"> or a laptop?</w:t>
+      </w:r>
+    </w:p>
+    <w:p>
+      <w:pPr>
+        <w:pStyle w:val="ListParagraph"/>
+        <w:numPr>
+          <w:ilvl w:val="0"/>
+          <w:numId w:val="7"/>
+        </w:numPr>
+        <w:rPr>
+          <w:b/>
+          <w:bCs/>
+          <w:color w:val="2E74B5" w:themeColor="accent1" w:themeShade="BF"/>
+          <w:u w:val="single"/>
+        </w:rPr>
+      </w:pPr>
+      <w:r>
+        <w:rPr>
+          <w:b/>
+          <w:bCs/>
+          <w:color w:val="2E74B5" w:themeColor="accent1" w:themeShade="BF"/>
+          <w:u w:val="single"/>
+        </w:rPr>
+        <w:t>Technical performance</w:t>
+      </w:r>
+    </w:p>
+    <w:p>
+      <w:pPr>
+        <w:pStyle w:val="ListParagraph"/>
+        <w:numPr>
+          <w:ilvl w:val="1"/>
+          <w:numId w:val="7"/>
+        </w:numPr>
+        <w:rPr>
+          <w:b/>
+          <w:bCs/>
+          <w:color w:val="2E74B5" w:themeColor="accent1" w:themeShade="BF"/>
+        </w:rPr>
+      </w:pPr>
+      <w:r>
+        <w:rPr>
+          <w:b/>
+          <w:bCs/>
+          <w:color w:val="2E74B5" w:themeColor="accent1" w:themeShade="BF"/>
+        </w:rPr>
+        <w:t>Leaked signal from Loudspeaker to the Air Column Resonator</w:t>
+      </w:r>
+    </w:p>
+    <w:p>
+      <w:pPr>
+        <w:pStyle w:val="ListParagraph"/>
+        <w:numPr>
+          <w:ilvl w:val="1"/>
+          <w:numId w:val="7"/>
+        </w:numPr>
+        <w:rPr>
+          <w:b/>
+          <w:bCs/>
+          <w:color w:val="2E74B5" w:themeColor="accent1" w:themeShade="BF"/>
+        </w:rPr>
+      </w:pPr>
+      <w:r>
+        <w:rPr>
+          <w:b/>
+          <w:bCs/>
+          <w:color w:val="2E74B5" w:themeColor="accent1" w:themeShade="BF"/>
+        </w:rPr>
+        <w:t xml:space="preserve">Valve Actuator speed and accuracy controlling. </w:t>
+      </w:r>
+    </w:p>
+    <w:p/>
+    <w:p/>
+    <w:p/>
+    <w:p>
+      <w:pPr>
+        <w:rPr>
+          <w:b/>
+        </w:rPr>
+      </w:pPr>
+      <w:r>
+        <w:rPr>
+          <w:b/>
+        </w:rPr>
         <w:t>3.1 Risk Mit</w:t>
       </w:r>
       <w:r>
@@ -3856,6 +4522,127 @@
         <w:t>describe any further steps that need to be taken</w:t>
       </w:r>
     </w:p>
+    <w:p/>
+    <w:p>
+      <w:pPr>
+        <w:pStyle w:val="ListParagraph"/>
+        <w:numPr>
+          <w:ilvl w:val="0"/>
+          <w:numId w:val="8"/>
+        </w:numPr>
+        <w:rPr>
+          <w:b/>
+          <w:bCs/>
+          <w:color w:val="2E74B5" w:themeColor="accent1" w:themeShade="BF"/>
+        </w:rPr>
+      </w:pPr>
+      <w:r>
+        <w:rPr>
+          <w:b/>
+          <w:bCs/>
+          <w:color w:val="2E74B5" w:themeColor="accent1" w:themeShade="BF"/>
+        </w:rPr>
+        <w:t>Learn more about audio signal (audio signal is different than electrical signal)</w:t>
+      </w:r>
+    </w:p>
+    <w:p>
+      <w:pPr>
+        <w:pStyle w:val="ListParagraph"/>
+        <w:numPr>
+          <w:ilvl w:val="0"/>
+          <w:numId w:val="8"/>
+        </w:numPr>
+        <w:rPr>
+          <w:b/>
+          <w:bCs/>
+          <w:color w:val="2E74B5" w:themeColor="accent1" w:themeShade="BF"/>
+        </w:rPr>
+      </w:pPr>
+      <w:r>
+        <w:rPr>
+          <w:b/>
+          <w:bCs/>
+          <w:color w:val="2E74B5" w:themeColor="accent1" w:themeShade="BF"/>
+        </w:rPr>
+        <w:t>Review and learn more about the embedded system: programming, interfacing, excursions</w:t>
+      </w:r>
+    </w:p>
+    <w:p>
+      <w:pPr>
+        <w:rPr>
+          <w:b/>
+          <w:bCs/>
+          <w:color w:val="2E74B5" w:themeColor="accent1" w:themeShade="BF"/>
+        </w:rPr>
+      </w:pPr>
+    </w:p>
+    <w:p>
+      <w:pPr>
+        <w:pStyle w:val="ListParagraph"/>
+        <w:numPr>
+          <w:ilvl w:val="0"/>
+          <w:numId w:val="8"/>
+        </w:numPr>
+        <w:rPr>
+          <w:b/>
+          <w:bCs/>
+          <w:color w:val="2E74B5" w:themeColor="accent1" w:themeShade="BF"/>
+        </w:rPr>
+      </w:pPr>
+      <w:r>
+        <w:rPr>
+          <w:b/>
+          <w:bCs/>
+          <w:color w:val="2E74B5" w:themeColor="accent1" w:themeShade="BF"/>
+        </w:rPr>
+        <w:t>Design, excursions, test, build test, excursions,  an adapter to avoid leaking signals</w:t>
+      </w:r>
+    </w:p>
+    <w:p>
+      <w:pPr>
+        <w:pStyle w:val="ListParagraph"/>
+        <w:numPr>
+          <w:ilvl w:val="0"/>
+          <w:numId w:val="8"/>
+        </w:numPr>
+        <w:rPr>
+          <w:b/>
+          <w:bCs/>
+          <w:color w:val="2E74B5" w:themeColor="accent1" w:themeShade="BF"/>
+        </w:rPr>
+      </w:pPr>
+      <w:r>
+        <w:rPr>
+          <w:b/>
+          <w:bCs/>
+          <w:color w:val="2E74B5" w:themeColor="accent1" w:themeShade="BF"/>
+        </w:rPr>
+        <w:t>Quantify the speed and accuracy of the solenoids</w:t>
+      </w:r>
+    </w:p>
+    <w:p>
+      <w:pPr>
+        <w:pStyle w:val="ListParagraph"/>
+        <w:numPr>
+          <w:ilvl w:val="0"/>
+          <w:numId w:val="8"/>
+        </w:numPr>
+        <w:rPr>
+          <w:b/>
+          <w:bCs/>
+          <w:color w:val="2E74B5" w:themeColor="accent1" w:themeShade="BF"/>
+        </w:rPr>
+      </w:pPr>
+      <w:r>
+        <w:rPr>
+          <w:b/>
+          <w:bCs/>
+          <w:color w:val="2E74B5" w:themeColor="accent1" w:themeShade="BF"/>
+        </w:rPr>
+        <w:t>Incremental build and test</w:t>
+      </w:r>
+    </w:p>
+    <w:p/>
     <w:p>
       <w:pPr>
         <w:rPr>
@@ -8331,7 +9118,7 @@
       <w:pPr>
         <w:jc w:val="center"/>
         <w:sectPr>
-          <w:footerReference w:type="default" r:id="rId9"/>
+          <w:footerReference w:type="default" r:id="rId10"/>
           <w:pgSz w:w="12240" w:h="15840"/>
           <w:pgMar w:top="1440" w:right="1440" w:bottom="1440" w:left="1440" w:header="720" w:footer="720" w:gutter="0"/>
           <w:cols w:space="720"/>
@@ -8601,7 +9388,6 @@
                 <w:color w:val="000000"/>
               </w:rPr>
             </w:pPr>
-            <w:proofErr w:type="spellStart"/>
             <w:r>
               <w:rPr>
                 <w:rFonts w:ascii="Calibri" w:eastAsia="Times New Roman" w:hAnsi="Calibri" w:cs="Times New Roman"/>
@@ -8609,17 +9395,7 @@
                 <w:bCs/>
                 <w:color w:val="000000"/>
               </w:rPr>
-              <w:t>Unti</w:t>
-            </w:r>
-            <w:proofErr w:type="spellEnd"/>
-            <w:r>
-              <w:rPr>
-                <w:rFonts w:ascii="Calibri" w:eastAsia="Times New Roman" w:hAnsi="Calibri" w:cs="Times New Roman"/>
-                <w:b/>
-                <w:bCs/>
-                <w:color w:val="000000"/>
-              </w:rPr>
-              <w:t xml:space="preserve"> Cost</w:t>
+              <w:t>Unti Cost</w:t>
             </w:r>
           </w:p>
         </w:tc>
@@ -13722,10 +14498,10 @@
             <v:path o:extrusionok="f" gradientshapeok="t" o:connecttype="rect"/>
             <o:lock v:ext="edit" aspectratio="t"/>
           </v:shapetype>
-          <v:shape id="_x0000_i1025" type="#_x0000_t75" style="width:670.8pt;height:174.6pt" o:ole="">
-            <v:imagedata r:id="rId10" o:title=""/>
+          <v:shape id="_x0000_i1025" type="#_x0000_t75" style="width:670.4pt;height:174.55pt" o:ole="">
+            <v:imagedata r:id="rId11" o:title=""/>
           </v:shape>
-          <o:OLEObject Type="Embed" ProgID="Excel.Sheet.12" ShapeID="_x0000_i1025" DrawAspect="Content" ObjectID="_1661711652" r:id="rId11"/>
+          <o:OLEObject Type="Embed" ProgID="Excel.Sheet.12" ShapeID="_x0000_i1025" DrawAspect="Content" ObjectID="_1661766847" r:id="rId12"/>
         </w:object>
       </w:r>
     </w:p>
@@ -13918,7 +14694,7 @@
   <w:abstractNum w:abstractNumId="0" w15:restartNumberingAfterBreak="0">
     <w:nsid w:val="01153113"/>
     <w:multiLevelType w:val="hybridMultilevel"/>
-    <w:tmpl w:val="C3341774"/>
+    <w:tmpl w:val="05FE557E"/>
     <w:lvl w:ilvl="0" w:tplc="04090001">
       <w:start w:val="1"/>
       <w:numFmt w:val="bullet"/>
@@ -13931,7 +14707,7 @@
         <w:rFonts w:ascii="Symbol" w:hAnsi="Symbol" w:hint="default"/>
       </w:rPr>
     </w:lvl>
-    <w:lvl w:ilvl="1" w:tplc="04090003" w:tentative="1">
+    <w:lvl w:ilvl="1" w:tplc="04090003">
       <w:start w:val="1"/>
       <w:numFmt w:val="bullet"/>
       <w:lvlText w:val="o"/>
@@ -14031,7 +14807,7 @@
   <w:abstractNum w:abstractNumId="1" w15:restartNumberingAfterBreak="0">
     <w:nsid w:val="11563FAB"/>
     <w:multiLevelType w:val="hybridMultilevel"/>
-    <w:tmpl w:val="A0184B0E"/>
+    <w:tmpl w:val="09206A4E"/>
     <w:lvl w:ilvl="0" w:tplc="04090001">
       <w:start w:val="1"/>
       <w:numFmt w:val="bullet"/>
@@ -14594,6 +15370,95 @@
     </w:lvl>
   </w:abstractNum>
   <w:abstractNum w:abstractNumId="6" w15:restartNumberingAfterBreak="0">
+    <w:nsid w:val="4B8D126A"/>
+    <w:multiLevelType w:val="hybridMultilevel"/>
+    <w:tmpl w:val="65DACD9C"/>
+    <w:lvl w:ilvl="0" w:tplc="C5C8036A">
+      <w:start w:val="1"/>
+      <w:numFmt w:val="decimal"/>
+      <w:lvlText w:val="(%1)"/>
+      <w:lvlJc w:val="left"/>
+      <w:pPr>
+        <w:ind w:left="420" w:hanging="360"/>
+      </w:pPr>
+      <w:rPr>
+        <w:rFonts w:hint="default"/>
+      </w:rPr>
+    </w:lvl>
+    <w:lvl w:ilvl="1" w:tplc="04090019" w:tentative="1">
+      <w:start w:val="1"/>
+      <w:numFmt w:val="lowerLetter"/>
+      <w:lvlText w:val="%2."/>
+      <w:lvlJc w:val="left"/>
+      <w:pPr>
+        <w:ind w:left="1140" w:hanging="360"/>
+      </w:pPr>
+    </w:lvl>
+    <w:lvl w:ilvl="2" w:tplc="0409001B" w:tentative="1">
+      <w:start w:val="1"/>
+      <w:numFmt w:val="lowerRoman"/>
+      <w:lvlText w:val="%3."/>
+      <w:lvlJc w:val="right"/>
+      <w:pPr>
+        <w:ind w:left="1860" w:hanging="180"/>
+      </w:pPr>
+    </w:lvl>
+    <w:lvl w:ilvl="3" w:tplc="0409000F" w:tentative="1">
+      <w:start w:val="1"/>
+      <w:numFmt w:val="decimal"/>
+      <w:lvlText w:val="%4."/>
+      <w:lvlJc w:val="left"/>
+      <w:pPr>
+        <w:ind w:left="2580" w:hanging="360"/>
+      </w:pPr>
+    </w:lvl>
+    <w:lvl w:ilvl="4" w:tplc="04090019" w:tentative="1">
+      <w:start w:val="1"/>
+      <w:numFmt w:val="lowerLetter"/>
+      <w:lvlText w:val="%5."/>
+      <w:lvlJc w:val="left"/>
+      <w:pPr>
+        <w:ind w:left="3300" w:hanging="360"/>
+      </w:pPr>
+    </w:lvl>
+    <w:lvl w:ilvl="5" w:tplc="0409001B" w:tentative="1">
+      <w:start w:val="1"/>
+      <w:numFmt w:val="lowerRoman"/>
+      <w:lvlText w:val="%6."/>
+      <w:lvlJc w:val="right"/>
+      <w:pPr>
+        <w:ind w:left="4020" w:hanging="180"/>
+      </w:pPr>
+    </w:lvl>
+    <w:lvl w:ilvl="6" w:tplc="0409000F" w:tentative="1">
+      <w:start w:val="1"/>
+      <w:numFmt w:val="decimal"/>
+      <w:lvlText w:val="%7."/>
+      <w:lvlJc w:val="left"/>
+      <w:pPr>
+        <w:ind w:left="4740" w:hanging="360"/>
+      </w:pPr>
+    </w:lvl>
+    <w:lvl w:ilvl="7" w:tplc="04090019" w:tentative="1">
+      <w:start w:val="1"/>
+      <w:numFmt w:val="lowerLetter"/>
+      <w:lvlText w:val="%8."/>
+      <w:lvlJc w:val="left"/>
+      <w:pPr>
+        <w:ind w:left="5460" w:hanging="360"/>
+      </w:pPr>
+    </w:lvl>
+    <w:lvl w:ilvl="8" w:tplc="0409001B" w:tentative="1">
+      <w:start w:val="1"/>
+      <w:numFmt w:val="lowerRoman"/>
+      <w:lvlText w:val="%9."/>
+      <w:lvlJc w:val="right"/>
+      <w:pPr>
+        <w:ind w:left="6180" w:hanging="180"/>
+      </w:pPr>
+    </w:lvl>
+  </w:abstractNum>
+  <w:abstractNum w:abstractNumId="7" w15:restartNumberingAfterBreak="0">
     <w:nsid w:val="50342709"/>
     <w:multiLevelType w:val="hybridMultilevel"/>
     <w:tmpl w:val="9C8EA542"/>
@@ -14706,7 +15571,7 @@
       </w:rPr>
     </w:lvl>
   </w:abstractNum>
-  <w:abstractNum w:abstractNumId="7" w15:restartNumberingAfterBreak="0">
+  <w:abstractNum w:abstractNumId="8" w15:restartNumberingAfterBreak="0">
     <w:nsid w:val="726E2F80"/>
     <w:multiLevelType w:val="hybridMultilevel"/>
     <w:tmpl w:val="17A4449A"/>
@@ -14819,7 +15684,7 @@
       </w:rPr>
     </w:lvl>
   </w:abstractNum>
-  <w:abstractNum w:abstractNumId="8" w15:restartNumberingAfterBreak="0">
+  <w:abstractNum w:abstractNumId="9" w15:restartNumberingAfterBreak="0">
     <w:nsid w:val="73FE324D"/>
     <w:multiLevelType w:val="hybridMultilevel"/>
     <w:tmpl w:val="CAE40650"/>
@@ -14936,16 +15801,16 @@
     <w:abstractNumId w:val="4"/>
   </w:num>
   <w:num w:numId="2">
-    <w:abstractNumId w:val="7"/>
+    <w:abstractNumId w:val="8"/>
   </w:num>
   <w:num w:numId="3">
     <w:abstractNumId w:val="3"/>
   </w:num>
   <w:num w:numId="4">
-    <w:abstractNumId w:val="8"/>
+    <w:abstractNumId w:val="9"/>
   </w:num>
   <w:num w:numId="5">
-    <w:abstractNumId w:val="6"/>
+    <w:abstractNumId w:val="7"/>
   </w:num>
   <w:num w:numId="6">
     <w:abstractNumId w:val="5"/>
@@ -14958,6 +15823,9 @@
   </w:num>
   <w:num w:numId="9">
     <w:abstractNumId w:val="2"/>
+  </w:num>
+  <w:num w:numId="10">
+    <w:abstractNumId w:val="6"/>
   </w:num>
 </w:numbering>
 </file>
@@ -15360,7 +16228,6 @@
   <w:style w:type="character" w:default="1" w:styleId="DefaultParagraphFont">
     <w:name w:val="Default Paragraph Font"/>
     <w:uiPriority w:val="1"/>
-    <w:semiHidden/>
     <w:unhideWhenUsed/>
   </w:style>
   <w:style w:type="table" w:default="1" w:styleId="TableNormal">

</xml_diff>